<commit_message>
Cambio nombre, añadido enunciado
</commit_message>
<xml_diff>
--- a/docs/Requerimientos funcionales.docx
+++ b/docs/Requerimientos funcionales.docx
@@ -1,6 +1,6 @@
 
 <file path=word/document.xml><?xml version="1.0" encoding="utf-8"?>
-<w:document xmlns:wpc="http://schemas.microsoft.com/office/word/2010/wordprocessingCanvas" xmlns:cx="http://schemas.microsoft.com/office/drawing/2014/chartex" xmlns:cx1="http://schemas.microsoft.com/office/drawing/2015/9/8/chartex" xmlns:cx2="http://schemas.microsoft.com/office/drawing/2015/10/21/chartex" xmlns:cx3="http://schemas.microsoft.com/office/drawing/2016/5/9/chartex" xmlns:cx4="http://schemas.microsoft.com/office/drawing/2016/5/10/chartex" xmlns:cx5="http://schemas.microsoft.com/office/drawing/2016/5/11/chartex" xmlns:cx6="http://schemas.microsoft.com/office/drawing/2016/5/12/chartex" xmlns:cx7="http://schemas.microsoft.com/office/drawing/2016/5/13/chartex" xmlns:cx8="http://schemas.microsoft.com/office/drawing/2016/5/14/chartex" xmlns:mc="http://schemas.openxmlformats.org/markup-compatibility/2006" xmlns:aink="http://schemas.microsoft.com/office/drawing/2016/ink" xmlns:am3d="http://schemas.microsoft.com/office/drawing/2017/model3d" xmlns:o="urn:schemas-microsoft-com:office:office" xmlns:r="http://schemas.openxmlformats.org/officeDocument/2006/relationships" xmlns:m="http://schemas.openxmlformats.org/officeDocument/2006/math" xmlns:v="urn:schemas-microsoft-com:vml" xmlns:wp14="http://schemas.microsoft.com/office/word/2010/wordprocessingDrawing" xmlns:wp="http://schemas.openxmlformats.org/drawingml/2006/wordprocessingDrawing" xmlns:w10="urn:schemas-microsoft-com:office:word" xmlns:w="http://schemas.openxmlformats.org/wordprocessingml/2006/main" xmlns:w14="http://schemas.microsoft.com/office/word/2010/wordml" xmlns:w15="http://schemas.microsoft.com/office/word/2012/wordml" xmlns:w16cid="http://schemas.microsoft.com/office/word/2016/wordml/cid" xmlns:w16se="http://schemas.microsoft.com/office/word/2015/wordml/symex" xmlns:wpg="http://schemas.microsoft.com/office/word/2010/wordprocessingGroup" xmlns:wpi="http://schemas.microsoft.com/office/word/2010/wordprocessingInk" xmlns:wne="http://schemas.microsoft.com/office/word/2006/wordml" xmlns:wps="http://schemas.microsoft.com/office/word/2010/wordprocessingShape" mc:Ignorable="w14 w15 w16se w16cid wp14">
+<w:document xmlns:wpc="http://schemas.microsoft.com/office/word/2010/wordprocessingCanvas" xmlns:cx="http://schemas.microsoft.com/office/drawing/2014/chartex" xmlns:cx1="http://schemas.microsoft.com/office/drawing/2015/9/8/chartex" xmlns:mc="http://schemas.openxmlformats.org/markup-compatibility/2006" xmlns:o="urn:schemas-microsoft-com:office:office" xmlns:r="http://schemas.openxmlformats.org/officeDocument/2006/relationships" xmlns:m="http://schemas.openxmlformats.org/officeDocument/2006/math" xmlns:v="urn:schemas-microsoft-com:vml" xmlns:wp14="http://schemas.microsoft.com/office/word/2010/wordprocessingDrawing" xmlns:wp="http://schemas.openxmlformats.org/drawingml/2006/wordprocessingDrawing" xmlns:w10="urn:schemas-microsoft-com:office:word" xmlns:w="http://schemas.openxmlformats.org/wordprocessingml/2006/main" xmlns:w14="http://schemas.microsoft.com/office/word/2010/wordml" xmlns:w15="http://schemas.microsoft.com/office/word/2012/wordml" xmlns:w16se="http://schemas.microsoft.com/office/word/2015/wordml/symex" xmlns:wpg="http://schemas.microsoft.com/office/word/2010/wordprocessingGroup" xmlns:wpi="http://schemas.microsoft.com/office/word/2010/wordprocessingInk" xmlns:wne="http://schemas.microsoft.com/office/word/2006/wordml" xmlns:wps="http://schemas.microsoft.com/office/word/2010/wordprocessingShape" mc:Ignorable="w14 w15 w16se wp14">
   <w:body>
     <w:p>
       <w:pPr>
@@ -73,7 +73,7 @@
           <w:sz w:val="24"/>
           <w:szCs w:val="24"/>
         </w:rPr>
-        <w:t>1</w:t>
+        <w:t>0</w:t>
       </w:r>
       <w:r>
         <w:rPr>
@@ -91,6 +91,14 @@
         </w:rPr>
         <w:t>Cargar</w:t>
       </w:r>
+      <w:r>
+        <w:rPr>
+          <w:rFonts w:ascii="Arial" w:hAnsi="Arial" w:cs="Arial"/>
+          <w:sz w:val="24"/>
+          <w:szCs w:val="24"/>
+        </w:rPr>
+        <w:t xml:space="preserve"> grafo no dirigido taller 7</w:t>
+      </w:r>
     </w:p>
     <w:p>
       <w:pPr>
@@ -114,47 +122,31 @@
           <w:sz w:val="24"/>
           <w:szCs w:val="24"/>
         </w:rPr>
-        <w:t>Carga la información de todos los archivos</w:t>
-      </w:r>
-      <w:r>
-        <w:rPr>
-          <w:rFonts w:ascii="Arial" w:hAnsi="Arial" w:cs="Arial"/>
-          <w:sz w:val="24"/>
-          <w:szCs w:val="24"/>
-        </w:rPr>
-        <w:t xml:space="preserve"> correspondientes a </w:t>
-      </w:r>
-      <w:r>
-        <w:rPr>
-          <w:rFonts w:ascii="Arial" w:hAnsi="Arial" w:cs="Arial"/>
-          <w:sz w:val="24"/>
-          <w:szCs w:val="24"/>
-        </w:rPr>
-        <w:t>los primeros 6 meses</w:t>
-      </w:r>
-      <w:r>
-        <w:rPr>
-          <w:rFonts w:ascii="Arial" w:hAnsi="Arial" w:cs="Arial"/>
-          <w:sz w:val="24"/>
-          <w:szCs w:val="24"/>
-        </w:rPr>
-        <w:t xml:space="preserve"> del año</w:t>
-      </w:r>
-      <w:r>
-        <w:rPr>
-          <w:rFonts w:ascii="Arial" w:hAnsi="Arial" w:cs="Arial"/>
-          <w:sz w:val="24"/>
-          <w:szCs w:val="24"/>
-        </w:rPr>
-        <w:t xml:space="preserve"> </w:t>
-      </w:r>
-      <w:r>
-        <w:rPr>
-          <w:rFonts w:ascii="Arial" w:hAnsi="Arial" w:cs="Arial"/>
-          <w:sz w:val="24"/>
-          <w:szCs w:val="24"/>
-        </w:rPr>
-        <w:t>2018</w:t>
+        <w:t>Cargar el Grafo No Dirigido de la mall</w:t>
+      </w:r>
+      <w:r>
+        <w:rPr>
+          <w:rFonts w:ascii="Arial" w:hAnsi="Arial" w:cs="Arial"/>
+          <w:sz w:val="24"/>
+          <w:szCs w:val="24"/>
+        </w:rPr>
+        <w:t xml:space="preserve">a vial de la ciudad completa de </w:t>
+      </w:r>
+      <w:r>
+        <w:rPr>
+          <w:rFonts w:ascii="Arial" w:hAnsi="Arial" w:cs="Arial"/>
+          <w:sz w:val="24"/>
+          <w:szCs w:val="24"/>
+        </w:rPr>
+        <w:t>Bogotá creado en el taller 7.</w:t>
+      </w:r>
+      <w:r>
+        <w:rPr>
+          <w:rFonts w:ascii="Arial" w:hAnsi="Arial" w:cs="Arial"/>
+          <w:sz w:val="24"/>
+          <w:szCs w:val="24"/>
+        </w:rPr>
+        <w:t xml:space="preserve"> Solo se permite leer una vez.</w:t>
       </w:r>
     </w:p>
     <w:p>
@@ -232,23 +224,15 @@
           <w:sz w:val="24"/>
           <w:szCs w:val="24"/>
         </w:rPr>
-        <w:t xml:space="preserve">Los archivos </w:t>
-      </w:r>
-      <w:r>
-        <w:rPr>
-          <w:rFonts w:ascii="Arial" w:hAnsi="Arial" w:cs="Arial"/>
-          <w:sz w:val="24"/>
-          <w:szCs w:val="24"/>
-        </w:rPr>
-        <w:t>de los primeros seis meses</w:t>
-      </w:r>
-      <w:r>
-        <w:rPr>
-          <w:rFonts w:ascii="Arial" w:hAnsi="Arial" w:cs="Arial"/>
-          <w:sz w:val="24"/>
-          <w:szCs w:val="24"/>
-        </w:rPr>
-        <w:t xml:space="preserve"> han cargado y guardado.</w:t>
+        <w:t>Informar el total de vértices</w:t>
+      </w:r>
+      <w:r>
+        <w:rPr>
+          <w:rFonts w:ascii="Arial" w:hAnsi="Arial" w:cs="Arial"/>
+          <w:sz w:val="24"/>
+          <w:szCs w:val="24"/>
+        </w:rPr>
+        <w:t>.</w:t>
       </w:r>
     </w:p>
     <w:p>
@@ -270,31 +254,7 @@
           <w:sz w:val="24"/>
           <w:szCs w:val="24"/>
         </w:rPr>
-        <w:t>Se muestra el</w:t>
-      </w:r>
-      <w:r>
-        <w:rPr>
-          <w:rFonts w:ascii="Arial" w:hAnsi="Arial" w:cs="Arial"/>
-          <w:sz w:val="24"/>
-          <w:szCs w:val="24"/>
-        </w:rPr>
-        <w:t xml:space="preserve"> número</w:t>
-      </w:r>
-      <w:r>
-        <w:rPr>
-          <w:rFonts w:ascii="Arial" w:hAnsi="Arial" w:cs="Arial"/>
-          <w:sz w:val="24"/>
-          <w:szCs w:val="24"/>
-        </w:rPr>
-        <w:t xml:space="preserve"> total de viajes </w:t>
-      </w:r>
-      <w:r>
-        <w:rPr>
-          <w:rFonts w:ascii="Arial" w:hAnsi="Arial" w:cs="Arial"/>
-          <w:sz w:val="24"/>
-          <w:szCs w:val="24"/>
-        </w:rPr>
-        <w:t>cargados de cada archivo CSV</w:t>
+        <w:t>Informar el total de arcos</w:t>
       </w:r>
       <w:r>
         <w:rPr>
@@ -303,6 +263,203 @@
           <w:szCs w:val="24"/>
         </w:rPr>
         <w:t>.</w:t>
+      </w:r>
+    </w:p>
+    <w:p>
+      <w:pPr>
+        <w:rPr>
+          <w:rFonts w:ascii="Arial" w:hAnsi="Arial" w:cs="Arial"/>
+          <w:sz w:val="24"/>
+          <w:szCs w:val="24"/>
+        </w:rPr>
+      </w:pPr>
+      <w:r>
+        <w:rPr>
+          <w:rFonts w:ascii="Arial" w:hAnsi="Arial" w:cs="Arial"/>
+          <w:sz w:val="24"/>
+          <w:szCs w:val="24"/>
+        </w:rPr>
+        <w:t xml:space="preserve">Complejidad: </w:t>
+      </w:r>
+      <w:proofErr w:type="gramStart"/>
+      <w:r>
+        <w:rPr>
+          <w:rFonts w:ascii="Arial" w:hAnsi="Arial" w:cs="Arial"/>
+          <w:sz w:val="24"/>
+          <w:szCs w:val="24"/>
+        </w:rPr>
+        <w:t>O(</w:t>
+      </w:r>
+      <w:proofErr w:type="gramEnd"/>
+      <w:r>
+        <w:rPr>
+          <w:rFonts w:ascii="Arial" w:hAnsi="Arial" w:cs="Arial"/>
+          <w:sz w:val="24"/>
+          <w:szCs w:val="24"/>
+        </w:rPr>
+        <w:t>)</w:t>
+      </w:r>
+      <w:r>
+        <w:rPr>
+          <w:rFonts w:ascii="Arial" w:hAnsi="Arial" w:cs="Arial"/>
+          <w:sz w:val="24"/>
+          <w:szCs w:val="24"/>
+        </w:rPr>
+        <w:t xml:space="preserve">: </w:t>
+      </w:r>
+    </w:p>
+    <w:p>
+      <w:pPr>
+        <w:pBdr>
+          <w:bottom w:val="single" w:sz="6" w:space="0" w:color="auto"/>
+        </w:pBdr>
+        <w:rPr>
+          <w:rFonts w:ascii="Arial" w:hAnsi="Arial" w:cs="Arial"/>
+          <w:sz w:val="24"/>
+          <w:szCs w:val="24"/>
+        </w:rPr>
+      </w:pPr>
+    </w:p>
+    <w:p>
+      <w:pPr>
+        <w:rPr>
+          <w:rFonts w:ascii="Arial" w:hAnsi="Arial" w:cs="Arial"/>
+          <w:color w:val="FF0000"/>
+          <w:sz w:val="24"/>
+          <w:szCs w:val="24"/>
+        </w:rPr>
+      </w:pPr>
+    </w:p>
+    <w:p>
+      <w:pPr>
+        <w:rPr>
+          <w:rFonts w:ascii="Arial" w:hAnsi="Arial" w:cs="Arial"/>
+          <w:sz w:val="24"/>
+          <w:szCs w:val="24"/>
+        </w:rPr>
+      </w:pPr>
+      <w:r>
+        <w:rPr>
+          <w:rFonts w:ascii="Arial" w:hAnsi="Arial" w:cs="Arial"/>
+          <w:sz w:val="24"/>
+          <w:szCs w:val="24"/>
+        </w:rPr>
+        <w:t>Nombre: R</w:t>
+      </w:r>
+      <w:r>
+        <w:rPr>
+          <w:rFonts w:ascii="Arial" w:hAnsi="Arial" w:cs="Arial"/>
+          <w:sz w:val="24"/>
+          <w:szCs w:val="24"/>
+        </w:rPr>
+        <w:t>1</w:t>
+      </w:r>
+      <w:r>
+        <w:rPr>
+          <w:rFonts w:ascii="Arial" w:hAnsi="Arial" w:cs="Arial"/>
+          <w:sz w:val="24"/>
+          <w:szCs w:val="24"/>
+        </w:rPr>
+        <w:t xml:space="preserve">. </w:t>
+      </w:r>
+      <w:r>
+        <w:rPr>
+          <w:rFonts w:ascii="Arial" w:hAnsi="Arial" w:cs="Arial"/>
+          <w:sz w:val="24"/>
+          <w:szCs w:val="24"/>
+        </w:rPr>
+        <w:t>Agregar la información de costo al grafo</w:t>
+      </w:r>
+      <w:r>
+        <w:rPr>
+          <w:rFonts w:ascii="Arial" w:hAnsi="Arial" w:cs="Arial"/>
+          <w:sz w:val="24"/>
+          <w:szCs w:val="24"/>
+        </w:rPr>
+        <w:t>.</w:t>
+      </w:r>
+    </w:p>
+    <w:p>
+      <w:pPr>
+        <w:rPr>
+          <w:rFonts w:ascii="Arial" w:hAnsi="Arial" w:cs="Arial"/>
+          <w:sz w:val="24"/>
+          <w:szCs w:val="24"/>
+        </w:rPr>
+      </w:pPr>
+      <w:r>
+        <w:rPr>
+          <w:rFonts w:ascii="Arial" w:hAnsi="Arial" w:cs="Arial"/>
+          <w:sz w:val="24"/>
+          <w:szCs w:val="24"/>
+        </w:rPr>
+        <w:t xml:space="preserve">Resumen: </w:t>
+      </w:r>
+      <w:r>
+        <w:rPr>
+          <w:rFonts w:ascii="Arial" w:hAnsi="Arial" w:cs="Arial"/>
+          <w:sz w:val="24"/>
+          <w:szCs w:val="24"/>
+        </w:rPr>
+        <w:t>Al grafo creado, se debe agregar la información de costo. El graf</w:t>
+      </w:r>
+      <w:r>
+        <w:rPr>
+          <w:rFonts w:ascii="Arial" w:hAnsi="Arial" w:cs="Arial"/>
+          <w:sz w:val="24"/>
+          <w:szCs w:val="24"/>
+        </w:rPr>
+        <w:t xml:space="preserve">o va tener 3 tipos de </w:t>
+      </w:r>
+      <w:r>
+        <w:rPr>
+          <w:rFonts w:ascii="Arial" w:hAnsi="Arial" w:cs="Arial"/>
+          <w:sz w:val="24"/>
+          <w:szCs w:val="24"/>
+        </w:rPr>
+        <w:t>costo en sus arcos</w:t>
+      </w:r>
+      <w:r>
+        <w:rPr>
+          <w:rFonts w:ascii="Arial" w:hAnsi="Arial" w:cs="Arial"/>
+          <w:sz w:val="24"/>
+          <w:szCs w:val="24"/>
+        </w:rPr>
+        <w:t>.</w:t>
+      </w:r>
+    </w:p>
+    <w:p>
+      <w:pPr>
+        <w:rPr>
+          <w:rFonts w:ascii="Arial" w:hAnsi="Arial" w:cs="Arial"/>
+          <w:sz w:val="24"/>
+          <w:szCs w:val="24"/>
+        </w:rPr>
+      </w:pPr>
+      <w:r>
+        <w:rPr>
+          <w:rFonts w:ascii="Arial" w:hAnsi="Arial" w:cs="Arial"/>
+          <w:sz w:val="24"/>
+          <w:szCs w:val="24"/>
+        </w:rPr>
+        <w:t xml:space="preserve">Entradas: </w:t>
+      </w:r>
+    </w:p>
+    <w:p>
+      <w:pPr>
+        <w:rPr>
+          <w:rFonts w:ascii="Arial" w:hAnsi="Arial" w:cs="Arial"/>
+          <w:sz w:val="24"/>
+          <w:szCs w:val="24"/>
+        </w:rPr>
+      </w:pPr>
+      <w:r>
+        <w:rPr>
+          <w:rFonts w:ascii="Arial" w:hAnsi="Arial" w:cs="Arial"/>
+          <w:sz w:val="24"/>
+          <w:szCs w:val="24"/>
+        </w:rPr>
+        <w:t>Resultados:</w:t>
       </w:r>
     </w:p>
     <w:p>
@@ -324,39 +481,233 @@
           <w:sz w:val="24"/>
           <w:szCs w:val="24"/>
         </w:rPr>
-        <w:t xml:space="preserve">Se muestra el </w:t>
-      </w:r>
-      <w:r>
-        <w:rPr>
-          <w:rFonts w:ascii="Arial" w:hAnsi="Arial" w:cs="Arial"/>
-          <w:sz w:val="24"/>
-          <w:szCs w:val="24"/>
-        </w:rPr>
-        <w:t>número total</w:t>
-      </w:r>
-      <w:r>
-        <w:rPr>
-          <w:rFonts w:ascii="Arial" w:hAnsi="Arial" w:cs="Arial"/>
-          <w:sz w:val="24"/>
-          <w:szCs w:val="24"/>
-        </w:rPr>
-        <w:t xml:space="preserve"> de </w:t>
-      </w:r>
-      <w:r>
-        <w:rPr>
-          <w:rFonts w:ascii="Arial" w:hAnsi="Arial" w:cs="Arial"/>
-          <w:sz w:val="24"/>
-          <w:szCs w:val="24"/>
-        </w:rPr>
-        <w:t>zonas que se cargaron del archivo JSON</w:t>
-      </w:r>
-      <w:r>
-        <w:rPr>
-          <w:rFonts w:ascii="Arial" w:hAnsi="Arial" w:cs="Arial"/>
-          <w:sz w:val="24"/>
-          <w:szCs w:val="24"/>
-        </w:rPr>
-        <w:t>.</w:t>
+        <w:t xml:space="preserve">Se calcularon los costos de los </w:t>
+      </w:r>
+      <w:r>
+        <w:rPr>
+          <w:rFonts w:ascii="Arial" w:hAnsi="Arial" w:cs="Arial"/>
+          <w:sz w:val="24"/>
+          <w:szCs w:val="24"/>
+        </w:rPr>
+        <w:t>arcos del</w:t>
+      </w:r>
+      <w:r>
+        <w:rPr>
+          <w:rFonts w:ascii="Arial" w:hAnsi="Arial" w:cs="Arial"/>
+          <w:sz w:val="24"/>
+          <w:szCs w:val="24"/>
+        </w:rPr>
+        <w:t xml:space="preserve"> gra</w:t>
+      </w:r>
+      <w:r>
+        <w:rPr>
+          <w:rFonts w:ascii="Arial" w:hAnsi="Arial" w:cs="Arial"/>
+          <w:sz w:val="24"/>
+          <w:szCs w:val="24"/>
+        </w:rPr>
+        <w:t>fo</w:t>
+      </w:r>
+      <w:r>
+        <w:rPr>
+          <w:rFonts w:ascii="Arial" w:hAnsi="Arial" w:cs="Arial"/>
+          <w:sz w:val="24"/>
+          <w:szCs w:val="24"/>
+        </w:rPr>
+        <w:t xml:space="preserve"> y el grafo fue actualizado con esa información.</w:t>
+      </w:r>
+    </w:p>
+    <w:p>
+      <w:pPr>
+        <w:rPr>
+          <w:rFonts w:ascii="Arial" w:hAnsi="Arial" w:cs="Arial"/>
+          <w:sz w:val="24"/>
+          <w:szCs w:val="24"/>
+        </w:rPr>
+      </w:pPr>
+      <w:r>
+        <w:rPr>
+          <w:rFonts w:ascii="Arial" w:hAnsi="Arial" w:cs="Arial"/>
+          <w:sz w:val="24"/>
+          <w:szCs w:val="24"/>
+        </w:rPr>
+        <w:t xml:space="preserve">Complejidad: </w:t>
+      </w:r>
+      <w:proofErr w:type="gramStart"/>
+      <w:r>
+        <w:rPr>
+          <w:rFonts w:ascii="Arial" w:hAnsi="Arial" w:cs="Arial"/>
+          <w:sz w:val="24"/>
+          <w:szCs w:val="24"/>
+        </w:rPr>
+        <w:t>O(</w:t>
+      </w:r>
+      <w:proofErr w:type="gramEnd"/>
+      <w:r>
+        <w:rPr>
+          <w:rFonts w:ascii="Arial" w:hAnsi="Arial" w:cs="Arial"/>
+          <w:sz w:val="24"/>
+          <w:szCs w:val="24"/>
+        </w:rPr>
+        <w:t>)</w:t>
+      </w:r>
+    </w:p>
+    <w:p>
+      <w:pPr>
+        <w:rPr>
+          <w:rFonts w:ascii="Arial" w:hAnsi="Arial" w:cs="Arial"/>
+          <w:sz w:val="24"/>
+          <w:szCs w:val="24"/>
+        </w:rPr>
+      </w:pPr>
+    </w:p>
+    <w:p>
+      <w:pPr>
+        <w:rPr>
+          <w:rFonts w:ascii="Arial" w:hAnsi="Arial" w:cs="Arial"/>
+          <w:color w:val="FF0000"/>
+          <w:sz w:val="24"/>
+          <w:szCs w:val="24"/>
+        </w:rPr>
+      </w:pPr>
+      <w:r>
+        <w:rPr>
+          <w:rFonts w:ascii="Arial" w:hAnsi="Arial" w:cs="Arial"/>
+          <w:color w:val="FF0000"/>
+          <w:sz w:val="24"/>
+          <w:szCs w:val="24"/>
+        </w:rPr>
+        <w:t>Parte inicial</w:t>
+      </w:r>
+    </w:p>
+    <w:p>
+      <w:pPr>
+        <w:rPr>
+          <w:rFonts w:ascii="Arial" w:hAnsi="Arial" w:cs="Arial"/>
+          <w:sz w:val="24"/>
+          <w:szCs w:val="24"/>
+        </w:rPr>
+      </w:pPr>
+      <w:r>
+        <w:rPr>
+          <w:rFonts w:ascii="Arial" w:hAnsi="Arial" w:cs="Arial"/>
+          <w:sz w:val="24"/>
+          <w:szCs w:val="24"/>
+        </w:rPr>
+        <w:lastRenderedPageBreak/>
+        <w:t>Nombre: R2</w:t>
+      </w:r>
+      <w:r>
+        <w:rPr>
+          <w:rFonts w:ascii="Arial" w:hAnsi="Arial" w:cs="Arial"/>
+          <w:sz w:val="24"/>
+          <w:szCs w:val="24"/>
+        </w:rPr>
+        <w:t xml:space="preserve">. </w:t>
+      </w:r>
+      <w:r>
+        <w:rPr>
+          <w:rFonts w:ascii="Arial" w:hAnsi="Arial" w:cs="Arial"/>
+          <w:sz w:val="24"/>
+          <w:szCs w:val="24"/>
+        </w:rPr>
+        <w:t>Guardar grafo con costos.</w:t>
+      </w:r>
+      <w:r>
+        <w:rPr>
+          <w:rFonts w:ascii="Arial" w:hAnsi="Arial" w:cs="Arial"/>
+          <w:sz w:val="24"/>
+          <w:szCs w:val="24"/>
+        </w:rPr>
+        <w:t xml:space="preserve"> </w:t>
+      </w:r>
+    </w:p>
+    <w:p>
+      <w:pPr>
+        <w:rPr>
+          <w:rFonts w:ascii="Arial" w:hAnsi="Arial" w:cs="Arial"/>
+          <w:sz w:val="24"/>
+          <w:szCs w:val="24"/>
+        </w:rPr>
+      </w:pPr>
+      <w:r>
+        <w:rPr>
+          <w:rFonts w:ascii="Arial" w:hAnsi="Arial" w:cs="Arial"/>
+          <w:sz w:val="24"/>
+          <w:szCs w:val="24"/>
+        </w:rPr>
+        <w:t>Resumen:</w:t>
+      </w:r>
+      <w:r>
+        <w:rPr>
+          <w:rFonts w:ascii="Arial" w:hAnsi="Arial" w:cs="Arial"/>
+          <w:sz w:val="24"/>
+          <w:szCs w:val="24"/>
+        </w:rPr>
+        <w:t xml:space="preserve"> </w:t>
+      </w:r>
+      <w:r>
+        <w:rPr>
+          <w:rFonts w:ascii="Arial" w:hAnsi="Arial" w:cs="Arial"/>
+          <w:sz w:val="24"/>
+          <w:szCs w:val="24"/>
+        </w:rPr>
+        <w:t>Se guarda el grafo con los costos calculados en un archivo JSON</w:t>
+      </w:r>
+    </w:p>
+    <w:p>
+      <w:pPr>
+        <w:rPr>
+          <w:rFonts w:ascii="Arial" w:hAnsi="Arial" w:cs="Arial"/>
+          <w:sz w:val="24"/>
+          <w:szCs w:val="24"/>
+        </w:rPr>
+      </w:pPr>
+      <w:r>
+        <w:rPr>
+          <w:rFonts w:ascii="Arial" w:hAnsi="Arial" w:cs="Arial"/>
+          <w:sz w:val="24"/>
+          <w:szCs w:val="24"/>
+        </w:rPr>
+        <w:t xml:space="preserve">Entradas: </w:t>
+      </w:r>
+    </w:p>
+    <w:p>
+      <w:pPr>
+        <w:pStyle w:val="Prrafodelista"/>
+        <w:numPr>
+          <w:ilvl w:val="0"/>
+          <w:numId w:val="1"/>
+        </w:numPr>
+        <w:rPr>
+          <w:rFonts w:ascii="Arial" w:hAnsi="Arial" w:cs="Arial"/>
+          <w:sz w:val="24"/>
+          <w:szCs w:val="24"/>
+        </w:rPr>
+      </w:pPr>
+      <w:r>
+        <w:rPr>
+          <w:rFonts w:ascii="Arial" w:hAnsi="Arial" w:cs="Arial"/>
+          <w:sz w:val="24"/>
+          <w:szCs w:val="24"/>
+        </w:rPr>
+        <w:t xml:space="preserve">Ninguna. </w:t>
+      </w:r>
+    </w:p>
+    <w:p>
+      <w:pPr>
+        <w:rPr>
+          <w:rFonts w:ascii="Arial" w:hAnsi="Arial" w:cs="Arial"/>
+          <w:sz w:val="24"/>
+          <w:szCs w:val="24"/>
+        </w:rPr>
+      </w:pPr>
+      <w:r>
+        <w:rPr>
+          <w:rFonts w:ascii="Arial" w:hAnsi="Arial" w:cs="Arial"/>
+          <w:sz w:val="24"/>
+          <w:szCs w:val="24"/>
+        </w:rPr>
+        <w:t>Resultados:</w:t>
       </w:r>
     </w:p>
     <w:p>
@@ -378,57 +729,43 @@
           <w:sz w:val="24"/>
           <w:szCs w:val="24"/>
         </w:rPr>
-        <w:t>Se muestra el</w:t>
-      </w:r>
-      <w:r>
-        <w:rPr>
-          <w:rFonts w:ascii="Arial" w:hAnsi="Arial" w:cs="Arial"/>
-          <w:sz w:val="24"/>
-          <w:szCs w:val="24"/>
-        </w:rPr>
-        <w:t xml:space="preserve"> número</w:t>
-      </w:r>
-      <w:r>
-        <w:rPr>
-          <w:rFonts w:ascii="Arial" w:hAnsi="Arial" w:cs="Arial"/>
-          <w:sz w:val="24"/>
-          <w:szCs w:val="24"/>
-        </w:rPr>
-        <w:t xml:space="preserve"> total de </w:t>
-      </w:r>
-      <w:r>
-        <w:rPr>
-          <w:rFonts w:ascii="Arial" w:hAnsi="Arial" w:cs="Arial"/>
-          <w:sz w:val="24"/>
-          <w:szCs w:val="24"/>
-        </w:rPr>
-        <w:t>nodos (esquinas) de la malla vial del archivo TXT.</w:t>
-      </w:r>
-    </w:p>
-    <w:p>
-      <w:pPr>
-        <w:rPr>
-          <w:rFonts w:ascii="Arial" w:hAnsi="Arial" w:cs="Arial"/>
-          <w:sz w:val="24"/>
-          <w:szCs w:val="24"/>
-        </w:rPr>
-      </w:pPr>
-      <w:r>
-        <w:rPr>
-          <w:rFonts w:ascii="Arial" w:hAnsi="Arial" w:cs="Arial"/>
-          <w:sz w:val="24"/>
-          <w:szCs w:val="24"/>
-        </w:rPr>
-        <w:t>Complejidad: O(</w:t>
-      </w:r>
-      <w:r>
-        <w:rPr>
-          <w:rFonts w:ascii="Arial" w:hAnsi="Arial" w:cs="Arial"/>
-          <w:sz w:val="24"/>
-          <w:szCs w:val="24"/>
-        </w:rPr>
-        <w:t>n</w:t>
-      </w:r>
+        <w:t>Se</w:t>
+      </w:r>
+      <w:r>
+        <w:rPr>
+          <w:rFonts w:ascii="Arial" w:hAnsi="Arial" w:cs="Arial"/>
+          <w:sz w:val="24"/>
+          <w:szCs w:val="24"/>
+        </w:rPr>
+        <w:t xml:space="preserve"> guardó el grafo en un archivo JSON</w:t>
+      </w:r>
+    </w:p>
+    <w:p>
+      <w:pPr>
+        <w:rPr>
+          <w:rFonts w:ascii="Arial" w:hAnsi="Arial" w:cs="Arial"/>
+          <w:sz w:val="24"/>
+          <w:szCs w:val="24"/>
+        </w:rPr>
+      </w:pPr>
+      <w:r>
+        <w:rPr>
+          <w:rFonts w:ascii="Arial" w:hAnsi="Arial" w:cs="Arial"/>
+          <w:sz w:val="24"/>
+          <w:szCs w:val="24"/>
+        </w:rPr>
+        <w:t xml:space="preserve">Complejidad: </w:t>
+      </w:r>
+      <w:proofErr w:type="gramStart"/>
+      <w:r>
+        <w:rPr>
+          <w:rFonts w:ascii="Arial" w:hAnsi="Arial" w:cs="Arial"/>
+          <w:sz w:val="24"/>
+          <w:szCs w:val="24"/>
+        </w:rPr>
+        <w:t>O(</w:t>
+      </w:r>
+      <w:proofErr w:type="gramEnd"/>
       <w:r>
         <w:rPr>
           <w:rFonts w:ascii="Arial" w:hAnsi="Arial" w:cs="Arial"/>
@@ -437,84 +774,43 @@
         </w:rPr>
         <w:t>)</w:t>
       </w:r>
-      <w:r>
-        <w:rPr>
-          <w:rFonts w:ascii="Arial" w:hAnsi="Arial" w:cs="Arial"/>
-          <w:sz w:val="24"/>
-          <w:szCs w:val="24"/>
-        </w:rPr>
-        <w:t xml:space="preserve">: </w:t>
-      </w:r>
-    </w:p>
-    <w:p>
-      <w:pPr>
-        <w:rPr>
-          <w:rFonts w:ascii="Arial" w:hAnsi="Arial" w:cs="Arial"/>
-          <w:sz w:val="24"/>
-          <w:szCs w:val="24"/>
-        </w:rPr>
-      </w:pPr>
-    </w:p>
-    <w:p>
-      <w:pPr>
-        <w:rPr>
-          <w:rFonts w:ascii="Arial" w:hAnsi="Arial" w:cs="Arial"/>
-          <w:sz w:val="24"/>
-          <w:szCs w:val="24"/>
-        </w:rPr>
-      </w:pPr>
-    </w:p>
-    <w:p>
-      <w:pPr>
-        <w:rPr>
-          <w:rFonts w:ascii="Arial" w:hAnsi="Arial" w:cs="Arial"/>
-          <w:sz w:val="24"/>
-          <w:szCs w:val="24"/>
-        </w:rPr>
-      </w:pPr>
-    </w:p>
-    <w:p>
-      <w:pPr>
-        <w:rPr>
-          <w:rFonts w:ascii="Arial" w:hAnsi="Arial" w:cs="Arial"/>
-          <w:color w:val="FF0000"/>
-          <w:sz w:val="24"/>
-          <w:szCs w:val="24"/>
-        </w:rPr>
-      </w:pPr>
-      <w:r>
-        <w:rPr>
-          <w:rFonts w:ascii="Arial" w:hAnsi="Arial" w:cs="Arial"/>
-          <w:color w:val="FF0000"/>
-          <w:sz w:val="24"/>
-          <w:szCs w:val="24"/>
-        </w:rPr>
-        <w:t>Parte A</w:t>
-      </w:r>
-    </w:p>
-    <w:p>
-      <w:pPr>
-        <w:rPr>
-          <w:rFonts w:ascii="Arial" w:hAnsi="Arial" w:cs="Arial"/>
-          <w:sz w:val="24"/>
-          <w:szCs w:val="24"/>
-        </w:rPr>
-      </w:pPr>
-      <w:r>
-        <w:rPr>
-          <w:rFonts w:ascii="Arial" w:hAnsi="Arial" w:cs="Arial"/>
-          <w:sz w:val="24"/>
-          <w:szCs w:val="24"/>
-        </w:rPr>
-        <w:t>Nombre: R</w:t>
-      </w:r>
-      <w:r>
-        <w:rPr>
-          <w:rFonts w:ascii="Arial" w:hAnsi="Arial" w:cs="Arial"/>
-          <w:sz w:val="24"/>
-          <w:szCs w:val="24"/>
-        </w:rPr>
-        <w:t>2</w:t>
+    </w:p>
+    <w:p>
+      <w:pPr>
+        <w:rPr>
+          <w:rFonts w:ascii="Arial" w:hAnsi="Arial" w:cs="Arial"/>
+          <w:sz w:val="24"/>
+          <w:szCs w:val="24"/>
+        </w:rPr>
+      </w:pPr>
+    </w:p>
+    <w:p>
+      <w:pPr>
+        <w:pBdr>
+          <w:bottom w:val="single" w:sz="6" w:space="1" w:color="auto"/>
+        </w:pBdr>
+        <w:rPr>
+          <w:rFonts w:ascii="Arial" w:hAnsi="Arial" w:cs="Arial"/>
+          <w:sz w:val="24"/>
+          <w:szCs w:val="24"/>
+        </w:rPr>
+      </w:pPr>
+    </w:p>
+    <w:p>
+      <w:pPr>
+        <w:rPr>
+          <w:rFonts w:ascii="Arial" w:hAnsi="Arial" w:cs="Arial"/>
+          <w:sz w:val="24"/>
+          <w:szCs w:val="24"/>
+        </w:rPr>
+      </w:pPr>
+      <w:r>
+        <w:rPr>
+          <w:rFonts w:ascii="Arial" w:hAnsi="Arial" w:cs="Arial"/>
+          <w:sz w:val="24"/>
+          <w:szCs w:val="24"/>
+        </w:rPr>
+        <w:t>Nombre: R3</w:t>
       </w:r>
       <w:r>
         <w:rPr>
@@ -530,23 +826,23 @@
           <w:sz w:val="24"/>
           <w:szCs w:val="24"/>
         </w:rPr>
-        <w:t xml:space="preserve">Obtener las letras más frecuentes por las que comienza el nombre de una zona </w:t>
-      </w:r>
-      <w:r>
-        <w:rPr>
-          <w:rFonts w:ascii="Arial" w:hAnsi="Arial" w:cs="Arial"/>
-          <w:sz w:val="24"/>
-          <w:szCs w:val="24"/>
-        </w:rPr>
-        <w:t>sin diferenciar las mayúsculas de las minúsculas</w:t>
-      </w:r>
-      <w:r>
-        <w:rPr>
-          <w:rFonts w:ascii="Arial" w:hAnsi="Arial" w:cs="Arial"/>
-          <w:sz w:val="24"/>
-          <w:szCs w:val="24"/>
-        </w:rPr>
-        <w:t>.</w:t>
+        <w:t>Cargar</w:t>
+      </w:r>
+      <w:r>
+        <w:rPr>
+          <w:rFonts w:ascii="Arial" w:hAnsi="Arial" w:cs="Arial"/>
+          <w:sz w:val="24"/>
+          <w:szCs w:val="24"/>
+        </w:rPr>
+        <w:t xml:space="preserve"> grafo con costos.</w:t>
+      </w:r>
+      <w:r>
+        <w:rPr>
+          <w:rFonts w:ascii="Arial" w:hAnsi="Arial" w:cs="Arial"/>
+          <w:sz w:val="24"/>
+          <w:szCs w:val="24"/>
+        </w:rPr>
+        <w:t xml:space="preserve"> </w:t>
       </w:r>
     </w:p>
     <w:p>
@@ -571,17 +867,48 @@
           <w:sz w:val="24"/>
           <w:szCs w:val="24"/>
         </w:rPr>
-        <w:t>Muestra al usuario la cantidad que desee de letras mas frecuentes por las que comienza el nombre de una zona.</w:t>
-      </w:r>
-    </w:p>
-    <w:p>
-      <w:pPr>
-        <w:rPr>
-          <w:rFonts w:ascii="Arial" w:hAnsi="Arial" w:cs="Arial"/>
-          <w:sz w:val="24"/>
-          <w:szCs w:val="24"/>
-        </w:rPr>
-      </w:pPr>
+        <w:t xml:space="preserve">Se </w:t>
+      </w:r>
+      <w:r>
+        <w:rPr>
+          <w:rFonts w:ascii="Arial" w:hAnsi="Arial" w:cs="Arial"/>
+          <w:sz w:val="24"/>
+          <w:szCs w:val="24"/>
+        </w:rPr>
+        <w:t>cargó</w:t>
+      </w:r>
+      <w:r>
+        <w:rPr>
+          <w:rFonts w:ascii="Arial" w:hAnsi="Arial" w:cs="Arial"/>
+          <w:sz w:val="24"/>
+          <w:szCs w:val="24"/>
+        </w:rPr>
+        <w:t xml:space="preserve"> el grafo</w:t>
+      </w:r>
+      <w:r>
+        <w:rPr>
+          <w:rFonts w:ascii="Arial" w:hAnsi="Arial" w:cs="Arial"/>
+          <w:sz w:val="24"/>
+          <w:szCs w:val="24"/>
+        </w:rPr>
+        <w:t xml:space="preserve"> con los costos calculados desde</w:t>
+      </w:r>
+      <w:r>
+        <w:rPr>
+          <w:rFonts w:ascii="Arial" w:hAnsi="Arial" w:cs="Arial"/>
+          <w:sz w:val="24"/>
+          <w:szCs w:val="24"/>
+        </w:rPr>
+        <w:t xml:space="preserve"> un archivo JSON</w:t>
+      </w:r>
+      <w:r>
+        <w:rPr>
+          <w:rFonts w:ascii="Arial" w:hAnsi="Arial" w:cs="Arial"/>
+          <w:sz w:val="24"/>
+          <w:szCs w:val="24"/>
+        </w:rPr>
+        <w:t xml:space="preserve"> </w:t>
+      </w:r>
       <w:r>
         <w:rPr>
           <w:rFonts w:ascii="Arial" w:hAnsi="Arial" w:cs="Arial"/>
@@ -610,7 +937,7 @@
           <w:sz w:val="24"/>
           <w:szCs w:val="24"/>
         </w:rPr>
-        <w:t>Cantidad de letras de interés.</w:t>
+        <w:t xml:space="preserve">Ninguna. </w:t>
       </w:r>
     </w:p>
     <w:p>
@@ -649,23 +976,39 @@
           <w:sz w:val="24"/>
           <w:szCs w:val="24"/>
         </w:rPr>
-        <w:t>Se muestra</w:t>
-      </w:r>
-      <w:r>
-        <w:rPr>
-          <w:rFonts w:ascii="Arial" w:hAnsi="Arial" w:cs="Arial"/>
-          <w:sz w:val="24"/>
-          <w:szCs w:val="24"/>
-        </w:rPr>
-        <w:t xml:space="preserve"> </w:t>
-      </w:r>
-      <w:r>
-        <w:rPr>
-          <w:rFonts w:ascii="Arial" w:hAnsi="Arial" w:cs="Arial"/>
-          <w:sz w:val="24"/>
-          <w:szCs w:val="24"/>
-        </w:rPr>
-        <w:t>por cada letra la letra y el nombre de las zonas que comienzan por esa letra.</w:t>
+        <w:t xml:space="preserve">Se </w:t>
+      </w:r>
+      <w:r>
+        <w:rPr>
+          <w:rFonts w:ascii="Arial" w:hAnsi="Arial" w:cs="Arial"/>
+          <w:sz w:val="24"/>
+          <w:szCs w:val="24"/>
+        </w:rPr>
+        <w:t>cargó</w:t>
+      </w:r>
+      <w:r>
+        <w:rPr>
+          <w:rFonts w:ascii="Arial" w:hAnsi="Arial" w:cs="Arial"/>
+          <w:sz w:val="24"/>
+          <w:szCs w:val="24"/>
+        </w:rPr>
+        <w:t xml:space="preserve"> el gra</w:t>
+      </w:r>
+      <w:r>
+        <w:rPr>
+          <w:rFonts w:ascii="Arial" w:hAnsi="Arial" w:cs="Arial"/>
+          <w:sz w:val="24"/>
+          <w:szCs w:val="24"/>
+        </w:rPr>
+        <w:t>fo desde</w:t>
+      </w:r>
+      <w:r>
+        <w:rPr>
+          <w:rFonts w:ascii="Arial" w:hAnsi="Arial" w:cs="Arial"/>
+          <w:sz w:val="24"/>
+          <w:szCs w:val="24"/>
+        </w:rPr>
+        <w:t xml:space="preserve"> un archivo JSON</w:t>
       </w:r>
     </w:p>
     <w:p>
@@ -690,24 +1033,17 @@
           <w:sz w:val="24"/>
           <w:szCs w:val="24"/>
         </w:rPr>
-        <w:t>O(</w:t>
-      </w:r>
-      <w:r>
-        <w:rPr>
-          <w:rFonts w:ascii="Arial" w:hAnsi="Arial" w:cs="Arial"/>
-          <w:sz w:val="24"/>
-          <w:szCs w:val="24"/>
-        </w:rPr>
-        <w:t>n</w:t>
-      </w:r>
-      <w:r>
-        <w:rPr>
-          <w:rFonts w:ascii="Arial" w:hAnsi="Arial" w:cs="Arial"/>
-          <w:sz w:val="24"/>
-          <w:szCs w:val="24"/>
-        </w:rPr>
-        <w:t>)</w:t>
-      </w:r>
+        <w:t>O(n)</w:t>
+      </w:r>
+    </w:p>
+    <w:p>
+      <w:pPr>
+        <w:rPr>
+          <w:rFonts w:ascii="Arial" w:hAnsi="Arial" w:cs="Arial"/>
+          <w:sz w:val="24"/>
+          <w:szCs w:val="24"/>
+        </w:rPr>
+      </w:pPr>
     </w:p>
     <w:p>
       <w:pPr>
@@ -729,30 +1065,22 @@
           <w:szCs w:val="24"/>
         </w:rPr>
       </w:pPr>
-      <w:r>
-        <w:rPr>
-          <w:rFonts w:ascii="Arial" w:hAnsi="Arial" w:cs="Arial"/>
-          <w:sz w:val="24"/>
-          <w:szCs w:val="24"/>
-        </w:rPr>
-        <w:lastRenderedPageBreak/>
-        <w:t xml:space="preserve">Nombre: R3. </w:t>
-      </w:r>
-      <w:r>
-        <w:rPr>
-          <w:rFonts w:ascii="Arial" w:hAnsi="Arial" w:cs="Arial"/>
-          <w:sz w:val="24"/>
-          <w:szCs w:val="24"/>
-        </w:rPr>
-        <w:t>Buscar los nodos que delimitan las zonas por</w:t>
-      </w:r>
-      <w:r>
-        <w:rPr>
-          <w:rFonts w:ascii="Arial" w:hAnsi="Arial" w:cs="Arial"/>
-          <w:sz w:val="24"/>
-          <w:szCs w:val="24"/>
-        </w:rPr>
-        <w:t xml:space="preserve"> su</w:t>
+    </w:p>
+    <w:p>
+      <w:pPr>
+        <w:rPr>
+          <w:rFonts w:ascii="Arial" w:hAnsi="Arial" w:cs="Arial"/>
+          <w:sz w:val="24"/>
+          <w:szCs w:val="24"/>
+        </w:rPr>
+      </w:pPr>
+      <w:r>
+        <w:rPr>
+          <w:rFonts w:ascii="Arial" w:hAnsi="Arial" w:cs="Arial"/>
+          <w:sz w:val="24"/>
+          <w:szCs w:val="24"/>
+        </w:rPr>
+        <w:t>Nombre: R4.</w:t>
       </w:r>
       <w:r>
         <w:rPr>
@@ -768,57 +1096,52 @@
           <w:sz w:val="24"/>
           <w:szCs w:val="24"/>
         </w:rPr>
-        <w:t>l</w:t>
-      </w:r>
-      <w:r>
-        <w:rPr>
-          <w:rFonts w:ascii="Arial" w:hAnsi="Arial" w:cs="Arial"/>
-          <w:sz w:val="24"/>
-          <w:szCs w:val="24"/>
-        </w:rPr>
-        <w:t xml:space="preserve">ocalización </w:t>
-      </w:r>
-      <w:r>
-        <w:rPr>
-          <w:rFonts w:ascii="Arial" w:hAnsi="Arial" w:cs="Arial"/>
-          <w:sz w:val="24"/>
-          <w:szCs w:val="24"/>
-        </w:rPr>
-        <w:t>g</w:t>
-      </w:r>
-      <w:r>
-        <w:rPr>
-          <w:rFonts w:ascii="Arial" w:hAnsi="Arial" w:cs="Arial"/>
-          <w:sz w:val="24"/>
-          <w:szCs w:val="24"/>
-        </w:rPr>
-        <w:t xml:space="preserve">eográfica </w:t>
-      </w:r>
-    </w:p>
-    <w:p>
-      <w:pPr>
-        <w:rPr>
-          <w:rFonts w:ascii="Arial" w:hAnsi="Arial" w:cs="Arial"/>
-          <w:sz w:val="24"/>
-          <w:szCs w:val="24"/>
-        </w:rPr>
-      </w:pPr>
-      <w:r>
-        <w:rPr>
-          <w:rFonts w:ascii="Arial" w:hAnsi="Arial" w:cs="Arial"/>
-          <w:sz w:val="24"/>
-          <w:szCs w:val="24"/>
-        </w:rPr>
-        <w:t>Resumen:</w:t>
-      </w:r>
-      <w:r>
-        <w:rPr>
-          <w:rFonts w:ascii="Arial" w:hAnsi="Arial" w:cs="Arial"/>
-          <w:sz w:val="24"/>
-          <w:szCs w:val="24"/>
-        </w:rPr>
-        <w:t xml:space="preserve"> Dadas una longitud y una latitud le muestra al usuario todos los nodos inmediatos a las zonas que tengan la misma latitud y longitud truncando los 3 primeros decimales</w:t>
-      </w:r>
+        <w:t>E</w:t>
+      </w:r>
+      <w:r>
+        <w:rPr>
+          <w:rFonts w:ascii="Arial" w:hAnsi="Arial" w:cs="Arial"/>
+          <w:sz w:val="24"/>
+          <w:szCs w:val="24"/>
+        </w:rPr>
+        <w:t>n</w:t>
+      </w:r>
+      <w:r>
+        <w:rPr>
+          <w:rFonts w:ascii="Arial" w:hAnsi="Arial" w:cs="Arial"/>
+          <w:sz w:val="24"/>
+          <w:szCs w:val="24"/>
+        </w:rPr>
+        <w:t xml:space="preserve">contrar el Id del Vértice de la </w:t>
+      </w:r>
+      <w:r>
+        <w:rPr>
+          <w:rFonts w:ascii="Arial" w:hAnsi="Arial" w:cs="Arial"/>
+          <w:sz w:val="24"/>
+          <w:szCs w:val="24"/>
+        </w:rPr>
+        <w:t xml:space="preserve">malla vial más cercano por distancia </w:t>
+      </w:r>
+      <w:proofErr w:type="spellStart"/>
+      <w:r>
+        <w:rPr>
+          <w:rFonts w:ascii="Arial" w:hAnsi="Arial" w:cs="Arial"/>
+          <w:sz w:val="24"/>
+          <w:szCs w:val="24"/>
+        </w:rPr>
+        <w:t>Ha</w:t>
+      </w:r>
+      <w:bookmarkStart w:id="0" w:name="_GoBack"/>
+      <w:bookmarkEnd w:id="0"/>
+      <w:r>
+        <w:rPr>
+          <w:rFonts w:ascii="Arial" w:hAnsi="Arial" w:cs="Arial"/>
+          <w:sz w:val="24"/>
+          <w:szCs w:val="24"/>
+        </w:rPr>
+        <w:t>versine</w:t>
+      </w:r>
+      <w:proofErr w:type="spellEnd"/>
       <w:r>
         <w:rPr>
           <w:rFonts w:ascii="Arial" w:hAnsi="Arial" w:cs="Arial"/>
@@ -826,6 +1149,23 @@
           <w:szCs w:val="24"/>
         </w:rPr>
         <w:t>.</w:t>
+      </w:r>
+    </w:p>
+    <w:p>
+      <w:pPr>
+        <w:rPr>
+          <w:rFonts w:ascii="Arial" w:hAnsi="Arial" w:cs="Arial"/>
+          <w:sz w:val="24"/>
+          <w:szCs w:val="24"/>
+        </w:rPr>
+      </w:pPr>
+      <w:r>
+        <w:rPr>
+          <w:rFonts w:ascii="Arial" w:hAnsi="Arial" w:cs="Arial"/>
+          <w:sz w:val="24"/>
+          <w:szCs w:val="24"/>
+        </w:rPr>
+        <w:t xml:space="preserve">Resumen: </w:t>
       </w:r>
     </w:p>
     <w:p>
@@ -864,14 +1204,6 @@
           <w:sz w:val="24"/>
           <w:szCs w:val="24"/>
         </w:rPr>
-        <w:t>Longitud de interés</w:t>
-      </w:r>
-      <w:r>
-        <w:rPr>
-          <w:rFonts w:ascii="Arial" w:hAnsi="Arial" w:cs="Arial"/>
-          <w:sz w:val="24"/>
-          <w:szCs w:val="24"/>
-        </w:rPr>
         <w:t>.</w:t>
       </w:r>
     </w:p>
@@ -894,14 +1226,6 @@
           <w:sz w:val="24"/>
           <w:szCs w:val="24"/>
         </w:rPr>
-        <w:t>Latitud de interés</w:t>
-      </w:r>
-      <w:r>
-        <w:rPr>
-          <w:rFonts w:ascii="Arial" w:hAnsi="Arial" w:cs="Arial"/>
-          <w:sz w:val="24"/>
-          <w:szCs w:val="24"/>
-        </w:rPr>
         <w:t>.</w:t>
       </w:r>
     </w:p>
@@ -920,6 +1244,14 @@
           <w:szCs w:val="24"/>
         </w:rPr>
         <w:t>Resultados:</w:t>
+      </w:r>
+      <w:r>
+        <w:rPr>
+          <w:rFonts w:ascii="Arial" w:hAnsi="Arial" w:cs="Arial"/>
+          <w:sz w:val="24"/>
+          <w:szCs w:val="24"/>
+        </w:rPr>
+        <w:t xml:space="preserve"> </w:t>
       </w:r>
     </w:p>
     <w:p>
@@ -941,16 +1273,17 @@
           <w:sz w:val="24"/>
           <w:szCs w:val="24"/>
         </w:rPr>
-        <w:t>Se muestra</w:t>
-      </w:r>
-      <w:r>
-        <w:rPr>
-          <w:rFonts w:ascii="Arial" w:hAnsi="Arial" w:cs="Arial"/>
-          <w:sz w:val="24"/>
-          <w:szCs w:val="24"/>
-        </w:rPr>
-        <w:t xml:space="preserve"> el numero de nodos retornados, y por cada nodo se muestra su latitud, longitud y nombre de la zona a la que pertenece</w:t>
-      </w:r>
+        <w:t>.</w:t>
+      </w:r>
+    </w:p>
+    <w:p>
+      <w:pPr>
+        <w:rPr>
+          <w:rFonts w:ascii="Arial" w:hAnsi="Arial" w:cs="Arial"/>
+          <w:sz w:val="24"/>
+          <w:szCs w:val="24"/>
+        </w:rPr>
+      </w:pPr>
     </w:p>
     <w:p>
       <w:pPr>
@@ -968,6 +1301,7 @@
         </w:rPr>
         <w:t xml:space="preserve">Complejidad: </w:t>
       </w:r>
+      <w:proofErr w:type="gramStart"/>
       <w:r>
         <w:rPr>
           <w:rFonts w:ascii="Arial" w:hAnsi="Arial" w:cs="Arial"/>
@@ -976,14 +1310,7 @@
         </w:rPr>
         <w:t>O(</w:t>
       </w:r>
-      <w:r>
-        <w:rPr>
-          <w:rFonts w:ascii="Arial" w:hAnsi="Arial" w:cs="Arial"/>
-          <w:sz w:val="24"/>
-          <w:szCs w:val="24"/>
-        </w:rPr>
-        <w:t>n</w:t>
-      </w:r>
+      <w:proofErr w:type="gramEnd"/>
       <w:r>
         <w:rPr>
           <w:rFonts w:ascii="Arial" w:hAnsi="Arial" w:cs="Arial"/>
@@ -992,15 +1319,6 @@
         </w:rPr>
         <w:t>)</w:t>
       </w:r>
-    </w:p>
-    <w:p>
-      <w:pPr>
-        <w:rPr>
-          <w:rFonts w:ascii="Arial" w:hAnsi="Arial" w:cs="Arial"/>
-          <w:sz w:val="24"/>
-          <w:szCs w:val="24"/>
-        </w:rPr>
-      </w:pPr>
     </w:p>
     <w:p>
       <w:pPr>
@@ -1018,76 +1336,125 @@
       <w:pPr>
         <w:rPr>
           <w:rFonts w:ascii="Arial" w:hAnsi="Arial" w:cs="Arial"/>
-          <w:sz w:val="24"/>
-          <w:szCs w:val="24"/>
-        </w:rPr>
-      </w:pPr>
-    </w:p>
-    <w:p>
-      <w:pPr>
-        <w:rPr>
-          <w:rFonts w:ascii="Arial" w:hAnsi="Arial" w:cs="Arial"/>
-          <w:sz w:val="24"/>
-          <w:szCs w:val="24"/>
-        </w:rPr>
-      </w:pPr>
-    </w:p>
-    <w:p>
-      <w:pPr>
-        <w:rPr>
-          <w:rFonts w:ascii="Arial" w:hAnsi="Arial" w:cs="Arial"/>
-          <w:sz w:val="24"/>
-          <w:szCs w:val="24"/>
-        </w:rPr>
-      </w:pPr>
-      <w:r>
-        <w:rPr>
-          <w:rFonts w:ascii="Arial" w:hAnsi="Arial" w:cs="Arial"/>
-          <w:sz w:val="24"/>
-          <w:szCs w:val="24"/>
-        </w:rPr>
-        <w:t xml:space="preserve">Nombre: R4. </w:t>
-      </w:r>
-      <w:r>
-        <w:rPr>
-          <w:rFonts w:ascii="Arial" w:hAnsi="Arial" w:cs="Arial"/>
-          <w:sz w:val="24"/>
-          <w:szCs w:val="24"/>
-        </w:rPr>
-        <w:t xml:space="preserve">Buscar los tiempos promedio de viaje que están en un rango y que son del primer trimestre del 2018. </w:t>
-      </w:r>
-    </w:p>
-    <w:p>
-      <w:pPr>
-        <w:rPr>
-          <w:rFonts w:ascii="Arial" w:hAnsi="Arial" w:cs="Arial"/>
-          <w:sz w:val="24"/>
-          <w:szCs w:val="24"/>
-        </w:rPr>
-      </w:pPr>
-      <w:r>
-        <w:rPr>
-          <w:rFonts w:ascii="Arial" w:hAnsi="Arial" w:cs="Arial"/>
-          <w:sz w:val="24"/>
-          <w:szCs w:val="24"/>
-        </w:rPr>
-        <w:t xml:space="preserve">Resumen: Muestra al usuario </w:t>
-      </w:r>
-      <w:r>
-        <w:rPr>
-          <w:rFonts w:ascii="Arial" w:hAnsi="Arial" w:cs="Arial"/>
-          <w:sz w:val="24"/>
-          <w:szCs w:val="24"/>
-        </w:rPr>
-        <w:t>los viajes cuyo tiempo promedio se encuentra dentro del rango dado y que pertenezcan al primer trimestre del año 2018</w:t>
-      </w:r>
-      <w:r>
-        <w:rPr>
-          <w:rFonts w:ascii="Arial" w:hAnsi="Arial" w:cs="Arial"/>
-          <w:sz w:val="24"/>
-          <w:szCs w:val="24"/>
-        </w:rPr>
-        <w:t>.</w:t>
+          <w:color w:val="FF0000"/>
+          <w:sz w:val="24"/>
+          <w:szCs w:val="24"/>
+        </w:rPr>
+      </w:pPr>
+    </w:p>
+    <w:p>
+      <w:pPr>
+        <w:rPr>
+          <w:rFonts w:ascii="Arial" w:hAnsi="Arial" w:cs="Arial"/>
+          <w:color w:val="FF0000"/>
+          <w:sz w:val="24"/>
+          <w:szCs w:val="24"/>
+        </w:rPr>
+      </w:pPr>
+      <w:r>
+        <w:rPr>
+          <w:rFonts w:ascii="Arial" w:hAnsi="Arial" w:cs="Arial"/>
+          <w:color w:val="FF0000"/>
+          <w:sz w:val="24"/>
+          <w:szCs w:val="24"/>
+        </w:rPr>
+        <w:lastRenderedPageBreak/>
+        <w:tab/>
+      </w:r>
+    </w:p>
+    <w:p>
+      <w:pPr>
+        <w:rPr>
+          <w:rFonts w:ascii="Arial" w:hAnsi="Arial" w:cs="Arial"/>
+          <w:color w:val="FF0000"/>
+          <w:sz w:val="24"/>
+          <w:szCs w:val="24"/>
+        </w:rPr>
+      </w:pPr>
+    </w:p>
+    <w:p>
+      <w:pPr>
+        <w:rPr>
+          <w:rFonts w:ascii="Arial" w:hAnsi="Arial" w:cs="Arial"/>
+          <w:sz w:val="24"/>
+          <w:szCs w:val="24"/>
+        </w:rPr>
+      </w:pPr>
+      <w:r>
+        <w:rPr>
+          <w:rFonts w:ascii="Arial" w:hAnsi="Arial" w:cs="Arial"/>
+          <w:sz w:val="24"/>
+          <w:szCs w:val="24"/>
+        </w:rPr>
+        <w:t xml:space="preserve">Nombre: R5. </w:t>
+      </w:r>
+      <w:r>
+        <w:rPr>
+          <w:rFonts w:ascii="Arial" w:hAnsi="Arial" w:cs="Arial"/>
+          <w:sz w:val="24"/>
+          <w:szCs w:val="24"/>
+        </w:rPr>
+        <w:t xml:space="preserve">Buscar las zonas que </w:t>
+      </w:r>
+      <w:r>
+        <w:rPr>
+          <w:rFonts w:ascii="Arial" w:hAnsi="Arial" w:cs="Arial"/>
+          <w:sz w:val="24"/>
+          <w:szCs w:val="24"/>
+        </w:rPr>
+        <w:t>se encuentran</w:t>
+      </w:r>
+      <w:r>
+        <w:rPr>
+          <w:rFonts w:ascii="Arial" w:hAnsi="Arial" w:cs="Arial"/>
+          <w:sz w:val="24"/>
+          <w:szCs w:val="24"/>
+        </w:rPr>
+        <w:t xml:space="preserve"> más al norte. </w:t>
+      </w:r>
+    </w:p>
+    <w:p>
+      <w:pPr>
+        <w:rPr>
+          <w:rFonts w:ascii="Arial" w:hAnsi="Arial" w:cs="Arial"/>
+          <w:sz w:val="24"/>
+          <w:szCs w:val="24"/>
+        </w:rPr>
+      </w:pPr>
+      <w:r>
+        <w:rPr>
+          <w:rFonts w:ascii="Arial" w:hAnsi="Arial" w:cs="Arial"/>
+          <w:sz w:val="24"/>
+          <w:szCs w:val="24"/>
+        </w:rPr>
+        <w:t>Nombre: R</w:t>
+      </w:r>
+      <w:proofErr w:type="gramStart"/>
+      <w:r>
+        <w:rPr>
+          <w:rFonts w:ascii="Arial" w:hAnsi="Arial" w:cs="Arial"/>
+          <w:sz w:val="24"/>
+          <w:szCs w:val="24"/>
+        </w:rPr>
+        <w:t>4..</w:t>
+      </w:r>
+      <w:proofErr w:type="gramEnd"/>
+    </w:p>
+    <w:p>
+      <w:pPr>
+        <w:rPr>
+          <w:rFonts w:ascii="Arial" w:hAnsi="Arial" w:cs="Arial"/>
+          <w:sz w:val="24"/>
+          <w:szCs w:val="24"/>
+        </w:rPr>
+      </w:pPr>
+      <w:r>
+        <w:rPr>
+          <w:rFonts w:ascii="Arial" w:hAnsi="Arial" w:cs="Arial"/>
+          <w:sz w:val="24"/>
+          <w:szCs w:val="24"/>
+        </w:rPr>
+        <w:t xml:space="preserve">Resumen: </w:t>
       </w:r>
     </w:p>
     <w:p>
@@ -1126,7 +1493,7 @@
           <w:sz w:val="24"/>
           <w:szCs w:val="24"/>
         </w:rPr>
-        <w:t>Limite bajo del rango de tiempo.</w:t>
+        <w:t>.</w:t>
       </w:r>
     </w:p>
     <w:p>
@@ -1148,32 +1515,24 @@
           <w:sz w:val="24"/>
           <w:szCs w:val="24"/>
         </w:rPr>
-        <w:t>Límite alto del rango de tiempo.</w:t>
-      </w:r>
-    </w:p>
-    <w:p>
-      <w:pPr>
-        <w:rPr>
-          <w:rFonts w:ascii="Arial" w:hAnsi="Arial" w:cs="Arial"/>
-          <w:sz w:val="24"/>
-          <w:szCs w:val="24"/>
-        </w:rPr>
-      </w:pPr>
-      <w:r>
-        <w:rPr>
-          <w:rFonts w:ascii="Arial" w:hAnsi="Arial" w:cs="Arial"/>
-          <w:sz w:val="24"/>
-          <w:szCs w:val="24"/>
-        </w:rPr>
-        <w:t>Resultados:</w:t>
-      </w:r>
-      <w:r>
-        <w:rPr>
-          <w:rFonts w:ascii="Arial" w:hAnsi="Arial" w:cs="Arial"/>
-          <w:sz w:val="24"/>
-          <w:szCs w:val="24"/>
-        </w:rPr>
-        <w:t xml:space="preserve"> </w:t>
+        <w:t>.</w:t>
+      </w:r>
+    </w:p>
+    <w:p>
+      <w:pPr>
+        <w:rPr>
+          <w:rFonts w:ascii="Arial" w:hAnsi="Arial" w:cs="Arial"/>
+          <w:sz w:val="24"/>
+          <w:szCs w:val="24"/>
+        </w:rPr>
+      </w:pPr>
+      <w:r>
+        <w:rPr>
+          <w:rFonts w:ascii="Arial" w:hAnsi="Arial" w:cs="Arial"/>
+          <w:sz w:val="24"/>
+          <w:szCs w:val="24"/>
+        </w:rPr>
+        <w:t xml:space="preserve">Resultados: </w:t>
       </w:r>
     </w:p>
     <w:p>
@@ -1195,38 +1554,6 @@
           <w:sz w:val="24"/>
           <w:szCs w:val="24"/>
         </w:rPr>
-        <w:t xml:space="preserve">Se muestran </w:t>
-      </w:r>
-      <w:r>
-        <w:rPr>
-          <w:rFonts w:ascii="Arial" w:hAnsi="Arial" w:cs="Arial"/>
-          <w:sz w:val="24"/>
-          <w:szCs w:val="24"/>
-        </w:rPr>
-        <w:t>20 viajes ordenados por zona de origen y zona de destino. Por cada</w:t>
-      </w:r>
-      <w:r>
-        <w:rPr>
-          <w:rFonts w:ascii="Arial" w:hAnsi="Arial" w:cs="Arial"/>
-          <w:sz w:val="24"/>
-          <w:szCs w:val="24"/>
-        </w:rPr>
-        <w:t xml:space="preserve"> viaje se debe mostrar su </w:t>
-      </w:r>
-      <w:r>
-        <w:rPr>
-          <w:rFonts w:ascii="Arial" w:hAnsi="Arial" w:cs="Arial"/>
-          <w:sz w:val="24"/>
-          <w:szCs w:val="24"/>
-        </w:rPr>
-        <w:t>zona de origen, zona de destino, mes y tiempo promedio mensual del viaje</w:t>
-      </w:r>
-      <w:r>
-        <w:rPr>
-          <w:rFonts w:ascii="Arial" w:hAnsi="Arial" w:cs="Arial"/>
-          <w:sz w:val="24"/>
-          <w:szCs w:val="24"/>
-        </w:rPr>
         <w:t>.</w:t>
       </w:r>
     </w:p>
@@ -1255,6 +1582,7 @@
         </w:rPr>
         <w:t xml:space="preserve">Complejidad: </w:t>
       </w:r>
+      <w:proofErr w:type="gramStart"/>
       <w:r>
         <w:rPr>
           <w:rFonts w:ascii="Arial" w:hAnsi="Arial" w:cs="Arial"/>
@@ -1263,14 +1591,7 @@
         </w:rPr>
         <w:t>O(</w:t>
       </w:r>
-      <w:r>
-        <w:rPr>
-          <w:rFonts w:ascii="Arial" w:hAnsi="Arial" w:cs="Arial"/>
-          <w:sz w:val="24"/>
-          <w:szCs w:val="24"/>
-        </w:rPr>
-        <w:t>log(n)</w:t>
-      </w:r>
+      <w:proofErr w:type="gramEnd"/>
       <w:r>
         <w:rPr>
           <w:rFonts w:ascii="Arial" w:hAnsi="Arial" w:cs="Arial"/>
@@ -1296,123 +1617,53 @@
       <w:pPr>
         <w:rPr>
           <w:rFonts w:ascii="Arial" w:hAnsi="Arial" w:cs="Arial"/>
-          <w:color w:val="FF0000"/>
-          <w:sz w:val="24"/>
-          <w:szCs w:val="24"/>
-        </w:rPr>
-      </w:pPr>
-    </w:p>
-    <w:p>
-      <w:pPr>
-        <w:rPr>
-          <w:rFonts w:ascii="Arial" w:hAnsi="Arial" w:cs="Arial"/>
-          <w:color w:val="FF0000"/>
-          <w:sz w:val="24"/>
-          <w:szCs w:val="24"/>
-        </w:rPr>
-      </w:pPr>
-      <w:r>
-        <w:rPr>
-          <w:rFonts w:ascii="Arial" w:hAnsi="Arial" w:cs="Arial"/>
-          <w:color w:val="FF0000"/>
-          <w:sz w:val="24"/>
-          <w:szCs w:val="24"/>
-        </w:rPr>
-        <w:lastRenderedPageBreak/>
-        <w:t>Parte B</w:t>
-      </w:r>
-      <w:r>
-        <w:rPr>
-          <w:rFonts w:ascii="Arial" w:hAnsi="Arial" w:cs="Arial"/>
-          <w:color w:val="FF0000"/>
-          <w:sz w:val="24"/>
-          <w:szCs w:val="24"/>
-        </w:rPr>
-        <w:tab/>
-      </w:r>
-    </w:p>
-    <w:p>
-      <w:pPr>
-        <w:rPr>
-          <w:rFonts w:ascii="Arial" w:hAnsi="Arial" w:cs="Arial"/>
-          <w:color w:val="FF0000"/>
-          <w:sz w:val="24"/>
-          <w:szCs w:val="24"/>
-        </w:rPr>
-      </w:pPr>
-    </w:p>
-    <w:p>
-      <w:pPr>
-        <w:rPr>
-          <w:rFonts w:ascii="Arial" w:hAnsi="Arial" w:cs="Arial"/>
-          <w:sz w:val="24"/>
-          <w:szCs w:val="24"/>
-        </w:rPr>
-      </w:pPr>
-      <w:r>
-        <w:rPr>
-          <w:rFonts w:ascii="Arial" w:hAnsi="Arial" w:cs="Arial"/>
-          <w:sz w:val="24"/>
-          <w:szCs w:val="24"/>
-        </w:rPr>
-        <w:t xml:space="preserve">Nombre: R5. </w:t>
-      </w:r>
-      <w:r>
-        <w:rPr>
-          <w:rFonts w:ascii="Arial" w:hAnsi="Arial" w:cs="Arial"/>
-          <w:sz w:val="24"/>
-          <w:szCs w:val="24"/>
-        </w:rPr>
-        <w:t xml:space="preserve">Buscar las zonas que </w:t>
-      </w:r>
-      <w:r>
-        <w:rPr>
-          <w:rFonts w:ascii="Arial" w:hAnsi="Arial" w:cs="Arial"/>
-          <w:sz w:val="24"/>
-          <w:szCs w:val="24"/>
-        </w:rPr>
-        <w:t>se encuentran</w:t>
-      </w:r>
-      <w:r>
-        <w:rPr>
-          <w:rFonts w:ascii="Arial" w:hAnsi="Arial" w:cs="Arial"/>
-          <w:sz w:val="24"/>
-          <w:szCs w:val="24"/>
-        </w:rPr>
-        <w:t xml:space="preserve"> más al norte. </w:t>
-      </w:r>
-    </w:p>
-    <w:p>
-      <w:pPr>
-        <w:rPr>
-          <w:rFonts w:ascii="Arial" w:hAnsi="Arial" w:cs="Arial"/>
-          <w:sz w:val="24"/>
-          <w:szCs w:val="24"/>
-        </w:rPr>
-      </w:pPr>
-      <w:r>
-        <w:rPr>
-          <w:rFonts w:ascii="Arial" w:hAnsi="Arial" w:cs="Arial"/>
-          <w:sz w:val="24"/>
-          <w:szCs w:val="24"/>
-        </w:rPr>
-        <w:t>Resumen: Muestra al usuario</w:t>
-      </w:r>
-      <w:r>
-        <w:rPr>
-          <w:rFonts w:ascii="Arial" w:hAnsi="Arial" w:cs="Arial"/>
-          <w:sz w:val="24"/>
-          <w:szCs w:val="24"/>
-        </w:rPr>
-        <w:t xml:space="preserve"> las zonas a partir de las que estén más al norte, el número de zonas es dado por el usuario</w:t>
-      </w:r>
-      <w:r>
-        <w:rPr>
-          <w:rFonts w:ascii="Arial" w:hAnsi="Arial" w:cs="Arial"/>
-          <w:sz w:val="24"/>
-          <w:szCs w:val="24"/>
-        </w:rPr>
-        <w:t xml:space="preserve">. </w:t>
+          <w:sz w:val="24"/>
+          <w:szCs w:val="24"/>
+        </w:rPr>
+      </w:pPr>
+    </w:p>
+    <w:p>
+      <w:pPr>
+        <w:rPr>
+          <w:rFonts w:ascii="Arial" w:hAnsi="Arial" w:cs="Arial"/>
+          <w:sz w:val="24"/>
+          <w:szCs w:val="24"/>
+        </w:rPr>
+      </w:pPr>
+      <w:r>
+        <w:rPr>
+          <w:rFonts w:ascii="Arial" w:hAnsi="Arial" w:cs="Arial"/>
+          <w:sz w:val="24"/>
+          <w:szCs w:val="24"/>
+        </w:rPr>
+        <w:t>Nombre: R</w:t>
+      </w:r>
+      <w:proofErr w:type="gramStart"/>
+      <w:r>
+        <w:rPr>
+          <w:rFonts w:ascii="Arial" w:hAnsi="Arial" w:cs="Arial"/>
+          <w:sz w:val="24"/>
+          <w:szCs w:val="24"/>
+        </w:rPr>
+        <w:t>4..</w:t>
+      </w:r>
+      <w:proofErr w:type="gramEnd"/>
+    </w:p>
+    <w:p>
+      <w:pPr>
+        <w:rPr>
+          <w:rFonts w:ascii="Arial" w:hAnsi="Arial" w:cs="Arial"/>
+          <w:sz w:val="24"/>
+          <w:szCs w:val="24"/>
+        </w:rPr>
+      </w:pPr>
+      <w:r>
+        <w:rPr>
+          <w:rFonts w:ascii="Arial" w:hAnsi="Arial" w:cs="Arial"/>
+          <w:sz w:val="24"/>
+          <w:szCs w:val="24"/>
+        </w:rPr>
+        <w:t xml:space="preserve">Resumen: </w:t>
       </w:r>
     </w:p>
     <w:p>
@@ -1451,32 +1702,46 @@
           <w:sz w:val="24"/>
           <w:szCs w:val="24"/>
         </w:rPr>
-        <w:t xml:space="preserve">Cantidad de zonas de </w:t>
-      </w:r>
-      <w:r>
-        <w:rPr>
-          <w:rFonts w:ascii="Arial" w:hAnsi="Arial" w:cs="Arial"/>
-          <w:sz w:val="24"/>
-          <w:szCs w:val="24"/>
-        </w:rPr>
-        <w:t>interés</w:t>
-      </w:r>
-    </w:p>
-    <w:p>
-      <w:pPr>
-        <w:rPr>
-          <w:rFonts w:ascii="Arial" w:hAnsi="Arial" w:cs="Arial"/>
-          <w:sz w:val="24"/>
-          <w:szCs w:val="24"/>
-        </w:rPr>
-      </w:pPr>
-      <w:r>
-        <w:rPr>
-          <w:rFonts w:ascii="Arial" w:hAnsi="Arial" w:cs="Arial"/>
-          <w:sz w:val="24"/>
-          <w:szCs w:val="24"/>
-        </w:rPr>
-        <w:t>Resultados:</w:t>
+        <w:t>.</w:t>
+      </w:r>
+    </w:p>
+    <w:p>
+      <w:pPr>
+        <w:pStyle w:val="Prrafodelista"/>
+        <w:numPr>
+          <w:ilvl w:val="0"/>
+          <w:numId w:val="1"/>
+        </w:numPr>
+        <w:rPr>
+          <w:rFonts w:ascii="Arial" w:hAnsi="Arial" w:cs="Arial"/>
+          <w:sz w:val="24"/>
+          <w:szCs w:val="24"/>
+        </w:rPr>
+      </w:pPr>
+      <w:r>
+        <w:rPr>
+          <w:rFonts w:ascii="Arial" w:hAnsi="Arial" w:cs="Arial"/>
+          <w:sz w:val="24"/>
+          <w:szCs w:val="24"/>
+        </w:rPr>
+        <w:t>.</w:t>
+      </w:r>
+    </w:p>
+    <w:p>
+      <w:pPr>
+        <w:rPr>
+          <w:rFonts w:ascii="Arial" w:hAnsi="Arial" w:cs="Arial"/>
+          <w:sz w:val="24"/>
+          <w:szCs w:val="24"/>
+        </w:rPr>
+      </w:pPr>
+      <w:r>
+        <w:rPr>
+          <w:rFonts w:ascii="Arial" w:hAnsi="Arial" w:cs="Arial"/>
+          <w:sz w:val="24"/>
+          <w:szCs w:val="24"/>
+        </w:rPr>
+        <w:t xml:space="preserve">Resultados: </w:t>
       </w:r>
     </w:p>
     <w:p>
@@ -1498,15 +1763,7 @@
           <w:sz w:val="24"/>
           <w:szCs w:val="24"/>
         </w:rPr>
-        <w:t xml:space="preserve">Se muestra </w:t>
-      </w:r>
-      <w:r>
-        <w:rPr>
-          <w:rFonts w:ascii="Arial" w:hAnsi="Arial" w:cs="Arial"/>
-          <w:sz w:val="24"/>
-          <w:szCs w:val="24"/>
-        </w:rPr>
-        <w:t>de cada zona su nombre y la longitud y latitud de su punto mas al norte.</w:t>
+        <w:t>.</w:t>
       </w:r>
     </w:p>
     <w:p>
@@ -1534,6 +1791,7 @@
         </w:rPr>
         <w:t xml:space="preserve">Complejidad: </w:t>
       </w:r>
+      <w:proofErr w:type="gramStart"/>
       <w:r>
         <w:rPr>
           <w:rFonts w:ascii="Arial" w:hAnsi="Arial" w:cs="Arial"/>
@@ -1542,14 +1800,7 @@
         </w:rPr>
         <w:t>O(</w:t>
       </w:r>
-      <w:r>
-        <w:rPr>
-          <w:rFonts w:ascii="Arial" w:hAnsi="Arial" w:cs="Arial"/>
-          <w:sz w:val="24"/>
-          <w:szCs w:val="24"/>
-        </w:rPr>
-        <w:t>n</w:t>
-      </w:r>
+      <w:proofErr w:type="gramEnd"/>
       <w:r>
         <w:rPr>
           <w:rFonts w:ascii="Arial" w:hAnsi="Arial" w:cs="Arial"/>
@@ -1557,14 +1808,6 @@
           <w:szCs w:val="24"/>
         </w:rPr>
         <w:t>)</w:t>
-      </w:r>
-      <w:r>
-        <w:rPr>
-          <w:rFonts w:ascii="Arial" w:hAnsi="Arial" w:cs="Arial"/>
-          <w:sz w:val="24"/>
-          <w:szCs w:val="24"/>
-        </w:rPr>
-        <w:t xml:space="preserve"> </w:t>
       </w:r>
     </w:p>
     <w:p>
@@ -1596,70 +1839,49 @@
           <w:szCs w:val="24"/>
         </w:rPr>
       </w:pPr>
-      <w:r>
-        <w:rPr>
-          <w:rFonts w:ascii="Arial" w:hAnsi="Arial" w:cs="Arial"/>
-          <w:sz w:val="24"/>
-          <w:szCs w:val="24"/>
-        </w:rPr>
-        <w:t xml:space="preserve">Nombre: R6. </w:t>
-      </w:r>
-      <w:r>
-        <w:rPr>
-          <w:rFonts w:ascii="Arial" w:hAnsi="Arial" w:cs="Arial"/>
-          <w:sz w:val="24"/>
-          <w:szCs w:val="24"/>
-        </w:rPr>
-        <w:t>Buscar nodos de la malla vial por</w:t>
-      </w:r>
-      <w:r>
-        <w:rPr>
-          <w:rFonts w:ascii="Arial" w:hAnsi="Arial" w:cs="Arial"/>
-          <w:sz w:val="24"/>
-          <w:szCs w:val="24"/>
-        </w:rPr>
-        <w:t xml:space="preserve"> su</w:t>
-      </w:r>
-      <w:r>
-        <w:rPr>
-          <w:rFonts w:ascii="Arial" w:hAnsi="Arial" w:cs="Arial"/>
-          <w:sz w:val="24"/>
-          <w:szCs w:val="24"/>
-        </w:rPr>
-        <w:t xml:space="preserve"> Localización Geográfica</w:t>
-      </w:r>
-    </w:p>
-    <w:p>
-      <w:pPr>
-        <w:rPr>
-          <w:rFonts w:ascii="Arial" w:hAnsi="Arial" w:cs="Arial"/>
-          <w:sz w:val="24"/>
-          <w:szCs w:val="24"/>
-        </w:rPr>
-      </w:pPr>
-      <w:r>
-        <w:rPr>
-          <w:rFonts w:ascii="Arial" w:hAnsi="Arial" w:cs="Arial"/>
-          <w:sz w:val="24"/>
-          <w:szCs w:val="24"/>
-        </w:rPr>
-        <w:t xml:space="preserve">Resumen: Muestra al usuario la información </w:t>
-      </w:r>
-      <w:r>
-        <w:rPr>
-          <w:rFonts w:ascii="Arial" w:hAnsi="Arial" w:cs="Arial"/>
-          <w:sz w:val="24"/>
-          <w:szCs w:val="24"/>
-        </w:rPr>
-        <w:t>de todos los nodos que tengan una longitud y latitud dadas truncando a dos cifras decimales</w:t>
-      </w:r>
-      <w:r>
-        <w:rPr>
-          <w:rFonts w:ascii="Arial" w:hAnsi="Arial" w:cs="Arial"/>
-          <w:sz w:val="24"/>
-          <w:szCs w:val="24"/>
-        </w:rPr>
-        <w:t>.</w:t>
+    </w:p>
+    <w:p>
+      <w:pPr>
+        <w:rPr>
+          <w:rFonts w:ascii="Arial" w:hAnsi="Arial" w:cs="Arial"/>
+          <w:sz w:val="24"/>
+          <w:szCs w:val="24"/>
+        </w:rPr>
+      </w:pPr>
+      <w:r>
+        <w:rPr>
+          <w:rFonts w:ascii="Arial" w:hAnsi="Arial" w:cs="Arial"/>
+          <w:sz w:val="24"/>
+          <w:szCs w:val="24"/>
+        </w:rPr>
+        <w:t>Nombre: R</w:t>
+      </w:r>
+      <w:proofErr w:type="gramStart"/>
+      <w:r>
+        <w:rPr>
+          <w:rFonts w:ascii="Arial" w:hAnsi="Arial" w:cs="Arial"/>
+          <w:sz w:val="24"/>
+          <w:szCs w:val="24"/>
+        </w:rPr>
+        <w:t>4..</w:t>
+      </w:r>
+      <w:proofErr w:type="gramEnd"/>
+    </w:p>
+    <w:p>
+      <w:pPr>
+        <w:rPr>
+          <w:rFonts w:ascii="Arial" w:hAnsi="Arial" w:cs="Arial"/>
+          <w:sz w:val="24"/>
+          <w:szCs w:val="24"/>
+        </w:rPr>
+      </w:pPr>
+      <w:r>
+        <w:rPr>
+          <w:rFonts w:ascii="Arial" w:hAnsi="Arial" w:cs="Arial"/>
+          <w:sz w:val="24"/>
+          <w:szCs w:val="24"/>
+        </w:rPr>
+        <w:t xml:space="preserve">Resumen: </w:t>
       </w:r>
     </w:p>
     <w:p>
@@ -1698,7 +1920,7 @@
           <w:sz w:val="24"/>
           <w:szCs w:val="24"/>
         </w:rPr>
-        <w:t>Longitud</w:t>
+        <w:t>.</w:t>
       </w:r>
     </w:p>
     <w:p>
@@ -1720,24 +1942,24 @@
           <w:sz w:val="24"/>
           <w:szCs w:val="24"/>
         </w:rPr>
-        <w:t>Latitud</w:t>
-      </w:r>
-    </w:p>
-    <w:p>
-      <w:pPr>
-        <w:rPr>
-          <w:rFonts w:ascii="Arial" w:hAnsi="Arial" w:cs="Arial"/>
-          <w:sz w:val="24"/>
-          <w:szCs w:val="24"/>
-        </w:rPr>
-      </w:pPr>
-      <w:r>
-        <w:rPr>
-          <w:rFonts w:ascii="Arial" w:hAnsi="Arial" w:cs="Arial"/>
-          <w:sz w:val="24"/>
-          <w:szCs w:val="24"/>
-        </w:rPr>
-        <w:t>Resultados:</w:t>
+        <w:t>.</w:t>
+      </w:r>
+    </w:p>
+    <w:p>
+      <w:pPr>
+        <w:rPr>
+          <w:rFonts w:ascii="Arial" w:hAnsi="Arial" w:cs="Arial"/>
+          <w:sz w:val="24"/>
+          <w:szCs w:val="24"/>
+        </w:rPr>
+      </w:pPr>
+      <w:r>
+        <w:rPr>
+          <w:rFonts w:ascii="Arial" w:hAnsi="Arial" w:cs="Arial"/>
+          <w:sz w:val="24"/>
+          <w:szCs w:val="24"/>
+        </w:rPr>
+        <w:t xml:space="preserve">Resultados: </w:t>
       </w:r>
     </w:p>
     <w:p>
@@ -1759,15 +1981,7 @@
           <w:sz w:val="24"/>
           <w:szCs w:val="24"/>
         </w:rPr>
-        <w:t xml:space="preserve">Se muestra </w:t>
-      </w:r>
-      <w:r>
-        <w:rPr>
-          <w:rFonts w:ascii="Arial" w:hAnsi="Arial" w:cs="Arial"/>
-          <w:sz w:val="24"/>
-          <w:szCs w:val="24"/>
-        </w:rPr>
-        <w:t>el numero de nodos retornados y por cada nodo se muestra su id, latitud y longitud.</w:t>
+        <w:t>.</w:t>
       </w:r>
     </w:p>
     <w:p>
@@ -1795,6 +2009,7 @@
         </w:rPr>
         <w:t xml:space="preserve">Complejidad: </w:t>
       </w:r>
+      <w:proofErr w:type="gramStart"/>
       <w:r>
         <w:rPr>
           <w:rFonts w:ascii="Arial" w:hAnsi="Arial" w:cs="Arial"/>
@@ -1803,14 +2018,7 @@
         </w:rPr>
         <w:t>O(</w:t>
       </w:r>
-      <w:r>
-        <w:rPr>
-          <w:rFonts w:ascii="Arial" w:hAnsi="Arial" w:cs="Arial"/>
-          <w:sz w:val="24"/>
-          <w:szCs w:val="24"/>
-        </w:rPr>
-        <w:t>n</w:t>
-      </w:r>
+      <w:proofErr w:type="gramEnd"/>
       <w:r>
         <w:rPr>
           <w:rFonts w:ascii="Arial" w:hAnsi="Arial" w:cs="Arial"/>
@@ -1819,16 +2027,6 @@
         </w:rPr>
         <w:t>)</w:t>
       </w:r>
-    </w:p>
-    <w:p>
-      <w:pPr>
-        <w:ind w:left="360"/>
-        <w:rPr>
-          <w:rFonts w:ascii="Arial" w:hAnsi="Arial" w:cs="Arial"/>
-          <w:sz w:val="24"/>
-          <w:szCs w:val="24"/>
-        </w:rPr>
-      </w:pPr>
     </w:p>
     <w:p>
       <w:pPr>
@@ -1844,55 +2042,51 @@
     </w:p>
     <w:p>
       <w:pPr>
-        <w:rPr>
-          <w:rFonts w:ascii="Arial" w:hAnsi="Arial" w:cs="Arial"/>
-          <w:sz w:val="24"/>
-          <w:szCs w:val="24"/>
-        </w:rPr>
-      </w:pPr>
-    </w:p>
-    <w:p>
-      <w:pPr>
-        <w:rPr>
-          <w:rFonts w:ascii="Arial" w:hAnsi="Arial" w:cs="Arial"/>
-          <w:sz w:val="24"/>
-          <w:szCs w:val="24"/>
-        </w:rPr>
-      </w:pPr>
-    </w:p>
-    <w:p>
-      <w:pPr>
-        <w:rPr>
-          <w:rFonts w:ascii="Arial" w:hAnsi="Arial" w:cs="Arial"/>
-          <w:sz w:val="24"/>
-          <w:szCs w:val="24"/>
-        </w:rPr>
-      </w:pPr>
-      <w:r>
-        <w:rPr>
-          <w:rFonts w:ascii="Arial" w:hAnsi="Arial" w:cs="Arial"/>
-          <w:sz w:val="24"/>
-          <w:szCs w:val="24"/>
-        </w:rPr>
-        <w:lastRenderedPageBreak/>
-        <w:t xml:space="preserve">Nombre: R7. </w:t>
-      </w:r>
-      <w:r>
-        <w:rPr>
-          <w:rFonts w:ascii="Arial" w:hAnsi="Arial" w:cs="Arial"/>
-          <w:sz w:val="24"/>
-          <w:szCs w:val="24"/>
-        </w:rPr>
-        <w:t>Buscar los tiempos de espera que tienen una desviación estándar en un rango dado y que son del primer trimestre del 2018</w:t>
-      </w:r>
-      <w:r>
-        <w:rPr>
-          <w:rFonts w:ascii="Arial" w:hAnsi="Arial" w:cs="Arial"/>
-          <w:sz w:val="24"/>
-          <w:szCs w:val="24"/>
-        </w:rPr>
-        <w:t>.</w:t>
-      </w:r>
+        <w:pBdr>
+          <w:bottom w:val="single" w:sz="6" w:space="1" w:color="auto"/>
+        </w:pBdr>
+        <w:rPr>
+          <w:rFonts w:ascii="Arial" w:hAnsi="Arial" w:cs="Arial"/>
+          <w:sz w:val="24"/>
+          <w:szCs w:val="24"/>
+        </w:rPr>
+      </w:pPr>
+    </w:p>
+    <w:p>
+      <w:pPr>
+        <w:rPr>
+          <w:rFonts w:ascii="Arial" w:hAnsi="Arial" w:cs="Arial"/>
+          <w:sz w:val="24"/>
+          <w:szCs w:val="24"/>
+        </w:rPr>
+      </w:pPr>
+    </w:p>
+    <w:p>
+      <w:pPr>
+        <w:rPr>
+          <w:rFonts w:ascii="Arial" w:hAnsi="Arial" w:cs="Arial"/>
+          <w:sz w:val="24"/>
+          <w:szCs w:val="24"/>
+        </w:rPr>
+      </w:pPr>
+      <w:r>
+        <w:rPr>
+          <w:rFonts w:ascii="Arial" w:hAnsi="Arial" w:cs="Arial"/>
+          <w:sz w:val="24"/>
+          <w:szCs w:val="24"/>
+        </w:rPr>
+        <w:t>Nombre: R</w:t>
+      </w:r>
+      <w:proofErr w:type="gramStart"/>
+      <w:r>
+        <w:rPr>
+          <w:rFonts w:ascii="Arial" w:hAnsi="Arial" w:cs="Arial"/>
+          <w:sz w:val="24"/>
+          <w:szCs w:val="24"/>
+        </w:rPr>
+        <w:t>4..</w:t>
+      </w:r>
+      <w:proofErr w:type="gramEnd"/>
     </w:p>
     <w:p>
       <w:pPr>
@@ -1909,14 +2103,6 @@
           <w:szCs w:val="24"/>
         </w:rPr>
         <w:t xml:space="preserve">Resumen: </w:t>
-      </w:r>
-      <w:r>
-        <w:rPr>
-          <w:rFonts w:ascii="Arial" w:hAnsi="Arial" w:cs="Arial"/>
-          <w:sz w:val="24"/>
-          <w:szCs w:val="24"/>
-        </w:rPr>
-        <w:t>Muestra al usuario los viajes cuya desviación estándar se encuentre dentro del rango dado y que pertenezcan al primer trimestre del año 2018</w:t>
       </w:r>
     </w:p>
     <w:p>
@@ -1955,7 +2141,7 @@
           <w:sz w:val="24"/>
           <w:szCs w:val="24"/>
         </w:rPr>
-        <w:t>Limite bajo</w:t>
+        <w:t>.</w:t>
       </w:r>
     </w:p>
     <w:p>
@@ -1977,24 +2163,24 @@
           <w:sz w:val="24"/>
           <w:szCs w:val="24"/>
         </w:rPr>
-        <w:t>Limite alto</w:t>
-      </w:r>
-    </w:p>
-    <w:p>
-      <w:pPr>
-        <w:rPr>
-          <w:rFonts w:ascii="Arial" w:hAnsi="Arial" w:cs="Arial"/>
-          <w:sz w:val="24"/>
-          <w:szCs w:val="24"/>
-        </w:rPr>
-      </w:pPr>
-      <w:r>
-        <w:rPr>
-          <w:rFonts w:ascii="Arial" w:hAnsi="Arial" w:cs="Arial"/>
-          <w:sz w:val="24"/>
-          <w:szCs w:val="24"/>
-        </w:rPr>
-        <w:t>Resultados:</w:t>
+        <w:t>.</w:t>
+      </w:r>
+    </w:p>
+    <w:p>
+      <w:pPr>
+        <w:rPr>
+          <w:rFonts w:ascii="Arial" w:hAnsi="Arial" w:cs="Arial"/>
+          <w:sz w:val="24"/>
+          <w:szCs w:val="24"/>
+        </w:rPr>
+      </w:pPr>
+      <w:r>
+        <w:rPr>
+          <w:rFonts w:ascii="Arial" w:hAnsi="Arial" w:cs="Arial"/>
+          <w:sz w:val="24"/>
+          <w:szCs w:val="24"/>
+        </w:rPr>
+        <w:t xml:space="preserve">Resultados: </w:t>
       </w:r>
     </w:p>
     <w:p>
@@ -2016,22 +2202,6 @@
           <w:sz w:val="24"/>
           <w:szCs w:val="24"/>
         </w:rPr>
-        <w:t xml:space="preserve">Se muestran 20 viajes ordenados por zona de origen y zona de destino. Por cada viaje se debe mostrar su </w:t>
-      </w:r>
-      <w:r>
-        <w:rPr>
-          <w:rFonts w:ascii="Arial" w:hAnsi="Arial" w:cs="Arial"/>
-          <w:sz w:val="24"/>
-          <w:szCs w:val="24"/>
-        </w:rPr>
-        <w:t>zona de origen, zona de destino, mes y tiempo promedio mensual del viaje</w:t>
-      </w:r>
-      <w:r>
-        <w:rPr>
-          <w:rFonts w:ascii="Arial" w:hAnsi="Arial" w:cs="Arial"/>
-          <w:sz w:val="24"/>
-          <w:szCs w:val="24"/>
-        </w:rPr>
         <w:t>.</w:t>
       </w:r>
     </w:p>
@@ -2043,6 +2213,15 @@
           <w:szCs w:val="24"/>
         </w:rPr>
       </w:pPr>
+    </w:p>
+    <w:p>
+      <w:pPr>
+        <w:rPr>
+          <w:rFonts w:ascii="Arial" w:hAnsi="Arial" w:cs="Arial"/>
+          <w:sz w:val="24"/>
+          <w:szCs w:val="24"/>
+        </w:rPr>
+      </w:pPr>
       <w:r>
         <w:rPr>
           <w:rFonts w:ascii="Arial" w:hAnsi="Arial" w:cs="Arial"/>
@@ -2051,6 +2230,7 @@
         </w:rPr>
         <w:t xml:space="preserve">Complejidad: </w:t>
       </w:r>
+      <w:proofErr w:type="gramStart"/>
       <w:r>
         <w:rPr>
           <w:rFonts w:ascii="Arial" w:hAnsi="Arial" w:cs="Arial"/>
@@ -2059,14 +2239,7 @@
         </w:rPr>
         <w:t>O(</w:t>
       </w:r>
-      <w:r>
-        <w:rPr>
-          <w:rFonts w:ascii="Arial" w:hAnsi="Arial" w:cs="Arial"/>
-          <w:sz w:val="24"/>
-          <w:szCs w:val="24"/>
-        </w:rPr>
-        <w:t>log(n)</w:t>
-      </w:r>
+      <w:proofErr w:type="gramEnd"/>
       <w:r>
         <w:rPr>
           <w:rFonts w:ascii="Arial" w:hAnsi="Arial" w:cs="Arial"/>
@@ -2075,15 +2248,6 @@
         </w:rPr>
         <w:t>)</w:t>
       </w:r>
-    </w:p>
-    <w:p>
-      <w:pPr>
-        <w:rPr>
-          <w:rFonts w:ascii="Arial" w:hAnsi="Arial" w:cs="Arial"/>
-          <w:sz w:val="24"/>
-          <w:szCs w:val="24"/>
-        </w:rPr>
-      </w:pPr>
     </w:p>
     <w:p>
       <w:pPr>
@@ -2110,34 +2274,6 @@
       <w:pPr>
         <w:rPr>
           <w:rFonts w:ascii="Arial" w:hAnsi="Arial" w:cs="Arial"/>
-          <w:color w:val="FF0000"/>
-          <w:sz w:val="24"/>
-          <w:szCs w:val="24"/>
-        </w:rPr>
-      </w:pPr>
-      <w:r>
-        <w:rPr>
-          <w:rFonts w:ascii="Arial" w:hAnsi="Arial" w:cs="Arial"/>
-          <w:color w:val="FF0000"/>
-          <w:sz w:val="24"/>
-          <w:szCs w:val="24"/>
-        </w:rPr>
-        <w:t>Parte C</w:t>
-      </w:r>
-      <w:r>
-        <w:rPr>
-          <w:rFonts w:ascii="Arial" w:hAnsi="Arial" w:cs="Arial"/>
-          <w:color w:val="FF0000"/>
-          <w:sz w:val="24"/>
-          <w:szCs w:val="24"/>
-        </w:rPr>
-        <w:tab/>
-      </w:r>
-    </w:p>
-    <w:p>
-      <w:pPr>
-        <w:rPr>
-          <w:rFonts w:ascii="Arial" w:hAnsi="Arial" w:cs="Arial"/>
           <w:sz w:val="24"/>
           <w:szCs w:val="24"/>
         </w:rPr>
@@ -2150,94 +2286,32 @@
         </w:rPr>
         <w:t>Nombre: R</w:t>
       </w:r>
-      <w:r>
-        <w:rPr>
-          <w:rFonts w:ascii="Arial" w:hAnsi="Arial" w:cs="Arial"/>
-          <w:sz w:val="24"/>
-          <w:szCs w:val="24"/>
-        </w:rPr>
-        <w:t>8</w:t>
-      </w:r>
-      <w:r>
-        <w:rPr>
-          <w:rFonts w:ascii="Arial" w:hAnsi="Arial" w:cs="Arial"/>
-          <w:sz w:val="24"/>
-          <w:szCs w:val="24"/>
-        </w:rPr>
-        <w:t xml:space="preserve">. </w:t>
-      </w:r>
-      <w:r>
-        <w:rPr>
-          <w:rFonts w:ascii="Arial" w:hAnsi="Arial" w:cs="Arial"/>
-          <w:sz w:val="24"/>
-          <w:szCs w:val="24"/>
-        </w:rPr>
-        <w:t xml:space="preserve">Retornar todos los tiempos de viaje promedio que salen de </w:t>
-      </w:r>
-      <w:r>
-        <w:rPr>
-          <w:rFonts w:ascii="Arial" w:hAnsi="Arial" w:cs="Arial"/>
-          <w:sz w:val="24"/>
-          <w:szCs w:val="24"/>
-        </w:rPr>
-        <w:t>cierta zona</w:t>
-      </w:r>
-      <w:r>
-        <w:rPr>
-          <w:rFonts w:ascii="Arial" w:hAnsi="Arial" w:cs="Arial"/>
-          <w:sz w:val="24"/>
-          <w:szCs w:val="24"/>
-        </w:rPr>
-        <w:t xml:space="preserve"> y </w:t>
-      </w:r>
-      <w:r>
-        <w:rPr>
-          <w:rFonts w:ascii="Arial" w:hAnsi="Arial" w:cs="Arial"/>
-          <w:sz w:val="24"/>
-          <w:szCs w:val="24"/>
-        </w:rPr>
-        <w:t>a cierta hora.</w:t>
-      </w:r>
-    </w:p>
-    <w:p>
-      <w:pPr>
-        <w:rPr>
-          <w:rFonts w:ascii="Arial" w:hAnsi="Arial" w:cs="Arial"/>
-          <w:sz w:val="24"/>
-          <w:szCs w:val="24"/>
-        </w:rPr>
-      </w:pPr>
-      <w:r>
-        <w:rPr>
-          <w:rFonts w:ascii="Arial" w:hAnsi="Arial" w:cs="Arial"/>
-          <w:sz w:val="24"/>
-          <w:szCs w:val="24"/>
-        </w:rPr>
-        <w:t>Resumen: Muestra al usuario</w:t>
-      </w:r>
-      <w:r>
-        <w:rPr>
-          <w:rFonts w:ascii="Arial" w:hAnsi="Arial" w:cs="Arial"/>
-          <w:sz w:val="24"/>
-          <w:szCs w:val="24"/>
-        </w:rPr>
-        <w:t xml:space="preserve"> </w:t>
-      </w:r>
-      <w:r>
-        <w:rPr>
-          <w:rFonts w:ascii="Arial" w:hAnsi="Arial" w:cs="Arial"/>
-          <w:sz w:val="24"/>
-          <w:szCs w:val="24"/>
-        </w:rPr>
-        <w:t>la información de los viajes que tengan una id origen dada y salgan a una hora dada</w:t>
-      </w:r>
-      <w:r>
-        <w:rPr>
-          <w:rFonts w:ascii="Arial" w:hAnsi="Arial" w:cs="Arial"/>
-          <w:sz w:val="24"/>
-          <w:szCs w:val="24"/>
-        </w:rPr>
-        <w:t>.</w:t>
+      <w:proofErr w:type="gramStart"/>
+      <w:r>
+        <w:rPr>
+          <w:rFonts w:ascii="Arial" w:hAnsi="Arial" w:cs="Arial"/>
+          <w:sz w:val="24"/>
+          <w:szCs w:val="24"/>
+        </w:rPr>
+        <w:t>4..</w:t>
+      </w:r>
+      <w:proofErr w:type="gramEnd"/>
+    </w:p>
+    <w:p>
+      <w:pPr>
+        <w:rPr>
+          <w:rFonts w:ascii="Arial" w:hAnsi="Arial" w:cs="Arial"/>
+          <w:sz w:val="24"/>
+          <w:szCs w:val="24"/>
+        </w:rPr>
+      </w:pPr>
+      <w:r>
+        <w:rPr>
+          <w:rFonts w:ascii="Arial" w:hAnsi="Arial" w:cs="Arial"/>
+          <w:sz w:val="24"/>
+          <w:szCs w:val="24"/>
+        </w:rPr>
+        <w:t xml:space="preserve">Resumen: </w:t>
       </w:r>
     </w:p>
     <w:p>
@@ -2276,15 +2350,7 @@
           <w:sz w:val="24"/>
           <w:szCs w:val="24"/>
         </w:rPr>
-        <w:t>Id z</w:t>
-      </w:r>
-      <w:r>
-        <w:rPr>
-          <w:rFonts w:ascii="Arial" w:hAnsi="Arial" w:cs="Arial"/>
-          <w:sz w:val="24"/>
-          <w:szCs w:val="24"/>
-        </w:rPr>
-        <w:t>ona inicial</w:t>
+        <w:t>.</w:t>
       </w:r>
     </w:p>
     <w:p>
@@ -2306,24 +2372,24 @@
           <w:sz w:val="24"/>
           <w:szCs w:val="24"/>
         </w:rPr>
-        <w:t>Hora</w:t>
-      </w:r>
-    </w:p>
-    <w:p>
-      <w:pPr>
-        <w:rPr>
-          <w:rFonts w:ascii="Arial" w:hAnsi="Arial" w:cs="Arial"/>
-          <w:sz w:val="24"/>
-          <w:szCs w:val="24"/>
-        </w:rPr>
-      </w:pPr>
-      <w:r>
-        <w:rPr>
-          <w:rFonts w:ascii="Arial" w:hAnsi="Arial" w:cs="Arial"/>
-          <w:sz w:val="24"/>
-          <w:szCs w:val="24"/>
-        </w:rPr>
-        <w:t>Resultados:</w:t>
+        <w:t>.</w:t>
+      </w:r>
+    </w:p>
+    <w:p>
+      <w:pPr>
+        <w:rPr>
+          <w:rFonts w:ascii="Arial" w:hAnsi="Arial" w:cs="Arial"/>
+          <w:sz w:val="24"/>
+          <w:szCs w:val="24"/>
+        </w:rPr>
+      </w:pPr>
+      <w:r>
+        <w:rPr>
+          <w:rFonts w:ascii="Arial" w:hAnsi="Arial" w:cs="Arial"/>
+          <w:sz w:val="24"/>
+          <w:szCs w:val="24"/>
+        </w:rPr>
+        <w:t xml:space="preserve">Resultados: </w:t>
       </w:r>
     </w:p>
     <w:p>
@@ -2345,30 +2411,6 @@
           <w:sz w:val="24"/>
           <w:szCs w:val="24"/>
         </w:rPr>
-        <w:t xml:space="preserve">Se muestra </w:t>
-      </w:r>
-      <w:r>
-        <w:rPr>
-          <w:rFonts w:ascii="Arial" w:hAnsi="Arial" w:cs="Arial"/>
-          <w:sz w:val="24"/>
-          <w:szCs w:val="24"/>
-        </w:rPr>
-        <w:t>la zona de origen, zona de destino, hora y tiempo promedio de cada viaje</w:t>
-      </w:r>
-      <w:r>
-        <w:rPr>
-          <w:rFonts w:ascii="Arial" w:hAnsi="Arial" w:cs="Arial"/>
-          <w:sz w:val="24"/>
-          <w:szCs w:val="24"/>
-        </w:rPr>
-        <w:t xml:space="preserve"> que salga de la zona dada y tenga la hora dada</w:t>
-      </w:r>
-      <w:r>
-        <w:rPr>
-          <w:rFonts w:ascii="Arial" w:hAnsi="Arial" w:cs="Arial"/>
-          <w:sz w:val="24"/>
-          <w:szCs w:val="24"/>
-        </w:rPr>
         <w:t>.</w:t>
       </w:r>
     </w:p>
@@ -2380,6 +2422,15 @@
           <w:szCs w:val="24"/>
         </w:rPr>
       </w:pPr>
+    </w:p>
+    <w:p>
+      <w:pPr>
+        <w:rPr>
+          <w:rFonts w:ascii="Arial" w:hAnsi="Arial" w:cs="Arial"/>
+          <w:sz w:val="24"/>
+          <w:szCs w:val="24"/>
+        </w:rPr>
+      </w:pPr>
       <w:r>
         <w:rPr>
           <w:rFonts w:ascii="Arial" w:hAnsi="Arial" w:cs="Arial"/>
@@ -2388,6 +2439,7 @@
         </w:rPr>
         <w:t xml:space="preserve">Complejidad: </w:t>
       </w:r>
+      <w:proofErr w:type="gramStart"/>
       <w:r>
         <w:rPr>
           <w:rFonts w:ascii="Arial" w:hAnsi="Arial" w:cs="Arial"/>
@@ -2396,14 +2448,7 @@
         </w:rPr>
         <w:t>O(</w:t>
       </w:r>
-      <w:r>
-        <w:rPr>
-          <w:rFonts w:ascii="Arial" w:hAnsi="Arial" w:cs="Arial"/>
-          <w:sz w:val="24"/>
-          <w:szCs w:val="24"/>
-        </w:rPr>
-        <w:t>n</w:t>
-      </w:r>
+      <w:proofErr w:type="gramEnd"/>
       <w:r>
         <w:rPr>
           <w:rFonts w:ascii="Arial" w:hAnsi="Arial" w:cs="Arial"/>
@@ -2439,71 +2484,51 @@
     </w:p>
     <w:p>
       <w:pPr>
-        <w:rPr>
-          <w:rFonts w:ascii="Arial" w:hAnsi="Arial" w:cs="Arial"/>
-          <w:sz w:val="24"/>
-          <w:szCs w:val="24"/>
-        </w:rPr>
-      </w:pPr>
-    </w:p>
-    <w:p>
-      <w:pPr>
-        <w:rPr>
-          <w:rFonts w:ascii="Arial" w:hAnsi="Arial" w:cs="Arial"/>
-          <w:sz w:val="24"/>
-          <w:szCs w:val="24"/>
-        </w:rPr>
-      </w:pPr>
-    </w:p>
-    <w:p>
-      <w:pPr>
-        <w:rPr>
-          <w:rFonts w:ascii="Arial" w:hAnsi="Arial" w:cs="Arial"/>
-          <w:sz w:val="24"/>
-          <w:szCs w:val="24"/>
-        </w:rPr>
-      </w:pPr>
-      <w:r>
-        <w:rPr>
-          <w:rFonts w:ascii="Arial" w:hAnsi="Arial" w:cs="Arial"/>
-          <w:sz w:val="24"/>
-          <w:szCs w:val="24"/>
-        </w:rPr>
-        <w:lastRenderedPageBreak/>
+        <w:pBdr>
+          <w:bottom w:val="single" w:sz="6" w:space="1" w:color="auto"/>
+        </w:pBdr>
+        <w:rPr>
+          <w:rFonts w:ascii="Arial" w:hAnsi="Arial" w:cs="Arial"/>
+          <w:sz w:val="24"/>
+          <w:szCs w:val="24"/>
+        </w:rPr>
+      </w:pPr>
+    </w:p>
+    <w:p>
+      <w:pPr>
+        <w:rPr>
+          <w:rFonts w:ascii="Arial" w:hAnsi="Arial" w:cs="Arial"/>
+          <w:sz w:val="24"/>
+          <w:szCs w:val="24"/>
+        </w:rPr>
+      </w:pPr>
+    </w:p>
+    <w:p>
+      <w:pPr>
+        <w:rPr>
+          <w:rFonts w:ascii="Arial" w:hAnsi="Arial" w:cs="Arial"/>
+          <w:sz w:val="24"/>
+          <w:szCs w:val="24"/>
+        </w:rPr>
+      </w:pPr>
+      <w:r>
+        <w:rPr>
+          <w:rFonts w:ascii="Arial" w:hAnsi="Arial" w:cs="Arial"/>
+          <w:sz w:val="24"/>
+          <w:szCs w:val="24"/>
+        </w:rPr>
         <w:t>Nombre: R</w:t>
       </w:r>
-      <w:r>
-        <w:rPr>
-          <w:rFonts w:ascii="Arial" w:hAnsi="Arial" w:cs="Arial"/>
-          <w:sz w:val="24"/>
-          <w:szCs w:val="24"/>
-        </w:rPr>
-        <w:t>9</w:t>
-      </w:r>
-      <w:r>
-        <w:rPr>
-          <w:rFonts w:ascii="Arial" w:hAnsi="Arial" w:cs="Arial"/>
-          <w:sz w:val="24"/>
-          <w:szCs w:val="24"/>
-        </w:rPr>
-        <w:t xml:space="preserve">. </w:t>
-      </w:r>
-      <w:r>
-        <w:rPr>
-          <w:rFonts w:ascii="Arial" w:hAnsi="Arial" w:cs="Arial"/>
-          <w:sz w:val="24"/>
-          <w:szCs w:val="24"/>
-        </w:rPr>
-        <w:t>Retornar todos los tiempos de viaje que llegan de una zona dada y en un rango de horas</w:t>
-      </w:r>
-      <w:r>
-        <w:rPr>
-          <w:rFonts w:ascii="Arial" w:hAnsi="Arial" w:cs="Arial"/>
-          <w:sz w:val="24"/>
-          <w:szCs w:val="24"/>
-        </w:rPr>
-        <w:t>.</w:t>
-      </w:r>
+      <w:proofErr w:type="gramStart"/>
+      <w:r>
+        <w:rPr>
+          <w:rFonts w:ascii="Arial" w:hAnsi="Arial" w:cs="Arial"/>
+          <w:sz w:val="24"/>
+          <w:szCs w:val="24"/>
+        </w:rPr>
+        <w:t>4..</w:t>
+      </w:r>
+      <w:proofErr w:type="gramEnd"/>
     </w:p>
     <w:p>
       <w:pPr>
@@ -2520,14 +2545,6 @@
           <w:szCs w:val="24"/>
         </w:rPr>
         <w:t xml:space="preserve">Resumen: </w:t>
-      </w:r>
-      <w:r>
-        <w:rPr>
-          <w:rFonts w:ascii="Arial" w:hAnsi="Arial" w:cs="Arial"/>
-          <w:sz w:val="24"/>
-          <w:szCs w:val="24"/>
-        </w:rPr>
-        <w:t>Muestra al usuario la información de los viajes que tengan una id destino dada y salgan a una hora dada.</w:t>
       </w:r>
     </w:p>
     <w:p>
@@ -2566,7 +2583,7 @@
           <w:sz w:val="24"/>
           <w:szCs w:val="24"/>
         </w:rPr>
-        <w:t>Id zona destino</w:t>
+        <w:t>.</w:t>
       </w:r>
     </w:p>
     <w:p>
@@ -2588,24 +2605,24 @@
           <w:sz w:val="24"/>
           <w:szCs w:val="24"/>
         </w:rPr>
-        <w:t>Hora</w:t>
-      </w:r>
-    </w:p>
-    <w:p>
-      <w:pPr>
-        <w:rPr>
-          <w:rFonts w:ascii="Arial" w:hAnsi="Arial" w:cs="Arial"/>
-          <w:sz w:val="24"/>
-          <w:szCs w:val="24"/>
-        </w:rPr>
-      </w:pPr>
-      <w:r>
-        <w:rPr>
-          <w:rFonts w:ascii="Arial" w:hAnsi="Arial" w:cs="Arial"/>
-          <w:sz w:val="24"/>
-          <w:szCs w:val="24"/>
-        </w:rPr>
-        <w:t>Resultados:</w:t>
+        <w:t>.</w:t>
+      </w:r>
+    </w:p>
+    <w:p>
+      <w:pPr>
+        <w:rPr>
+          <w:rFonts w:ascii="Arial" w:hAnsi="Arial" w:cs="Arial"/>
+          <w:sz w:val="24"/>
+          <w:szCs w:val="24"/>
+        </w:rPr>
+      </w:pPr>
+      <w:r>
+        <w:rPr>
+          <w:rFonts w:ascii="Arial" w:hAnsi="Arial" w:cs="Arial"/>
+          <w:sz w:val="24"/>
+          <w:szCs w:val="24"/>
+        </w:rPr>
+        <w:t xml:space="preserve">Resultados: </w:t>
       </w:r>
     </w:p>
     <w:p>
@@ -2627,30 +2644,6 @@
           <w:sz w:val="24"/>
           <w:szCs w:val="24"/>
         </w:rPr>
-        <w:t xml:space="preserve">Se muestra </w:t>
-      </w:r>
-      <w:r>
-        <w:rPr>
-          <w:rFonts w:ascii="Arial" w:hAnsi="Arial" w:cs="Arial"/>
-          <w:sz w:val="24"/>
-          <w:szCs w:val="24"/>
-        </w:rPr>
-        <w:t>la zona de origen, zona de destino, hora y tiempo promedio de cada viaje</w:t>
-      </w:r>
-      <w:r>
-        <w:rPr>
-          <w:rFonts w:ascii="Arial" w:hAnsi="Arial" w:cs="Arial"/>
-          <w:sz w:val="24"/>
-          <w:szCs w:val="24"/>
-        </w:rPr>
-        <w:t xml:space="preserve"> que salga de la zona dada y tenga la hora dada</w:t>
-      </w:r>
-      <w:r>
-        <w:rPr>
-          <w:rFonts w:ascii="Arial" w:hAnsi="Arial" w:cs="Arial"/>
-          <w:sz w:val="24"/>
-          <w:szCs w:val="24"/>
-        </w:rPr>
         <w:t>.</w:t>
       </w:r>
     </w:p>
@@ -2662,6 +2655,15 @@
           <w:szCs w:val="24"/>
         </w:rPr>
       </w:pPr>
+    </w:p>
+    <w:p>
+      <w:pPr>
+        <w:rPr>
+          <w:rFonts w:ascii="Arial" w:hAnsi="Arial" w:cs="Arial"/>
+          <w:sz w:val="24"/>
+          <w:szCs w:val="24"/>
+        </w:rPr>
+      </w:pPr>
       <w:r>
         <w:rPr>
           <w:rFonts w:ascii="Arial" w:hAnsi="Arial" w:cs="Arial"/>
@@ -2670,6 +2672,7 @@
         </w:rPr>
         <w:t xml:space="preserve">Complejidad: </w:t>
       </w:r>
+      <w:proofErr w:type="gramStart"/>
       <w:r>
         <w:rPr>
           <w:rFonts w:ascii="Arial" w:hAnsi="Arial" w:cs="Arial"/>
@@ -2678,14 +2681,7 @@
         </w:rPr>
         <w:t>O(</w:t>
       </w:r>
-      <w:r>
-        <w:rPr>
-          <w:rFonts w:ascii="Arial" w:hAnsi="Arial" w:cs="Arial"/>
-          <w:sz w:val="24"/>
-          <w:szCs w:val="24"/>
-        </w:rPr>
-        <w:t>n</w:t>
-      </w:r>
+      <w:proofErr w:type="gramEnd"/>
       <w:r>
         <w:rPr>
           <w:rFonts w:ascii="Arial" w:hAnsi="Arial" w:cs="Arial"/>
@@ -2709,39 +2705,6 @@
     </w:p>
     <w:p>
       <w:pPr>
-        <w:pBdr>
-          <w:bottom w:val="single" w:sz="6" w:space="1" w:color="auto"/>
-        </w:pBdr>
-        <w:rPr>
-          <w:rFonts w:ascii="Arial" w:hAnsi="Arial" w:cs="Arial"/>
-          <w:sz w:val="24"/>
-          <w:szCs w:val="24"/>
-        </w:rPr>
-      </w:pPr>
-    </w:p>
-    <w:p>
-      <w:pPr>
-        <w:pBdr>
-          <w:bottom w:val="single" w:sz="6" w:space="1" w:color="auto"/>
-        </w:pBdr>
-        <w:rPr>
-          <w:rFonts w:ascii="Arial" w:hAnsi="Arial" w:cs="Arial"/>
-          <w:sz w:val="24"/>
-          <w:szCs w:val="24"/>
-        </w:rPr>
-      </w:pPr>
-    </w:p>
-    <w:p>
-      <w:pPr>
-        <w:rPr>
-          <w:rFonts w:ascii="Arial" w:hAnsi="Arial" w:cs="Arial"/>
-          <w:sz w:val="24"/>
-          <w:szCs w:val="24"/>
-        </w:rPr>
-      </w:pPr>
-    </w:p>
-    <w:p>
-      <w:pPr>
         <w:rPr>
           <w:rFonts w:ascii="Arial" w:hAnsi="Arial" w:cs="Arial"/>
           <w:sz w:val="24"/>
@@ -2765,38 +2728,16 @@
         </w:rPr>
         <w:t>Nombre: R</w:t>
       </w:r>
-      <w:r>
-        <w:rPr>
-          <w:rFonts w:ascii="Arial" w:hAnsi="Arial" w:cs="Arial"/>
-          <w:sz w:val="24"/>
-          <w:szCs w:val="24"/>
-        </w:rPr>
-        <w:t>10</w:t>
-      </w:r>
-      <w:r>
-        <w:rPr>
-          <w:rFonts w:ascii="Arial" w:hAnsi="Arial" w:cs="Arial"/>
-          <w:sz w:val="24"/>
-          <w:szCs w:val="24"/>
-        </w:rPr>
-        <w:t xml:space="preserve">. </w:t>
-      </w:r>
-      <w:r>
-        <w:rPr>
-          <w:rFonts w:ascii="Arial" w:hAnsi="Arial" w:cs="Arial"/>
-          <w:sz w:val="24"/>
-          <w:szCs w:val="24"/>
-        </w:rPr>
-        <w:t>Obtener las zonas priorizadas por la mayor cantidad de nodos que definen su frontera</w:t>
-      </w:r>
-      <w:r>
-        <w:rPr>
-          <w:rFonts w:ascii="Arial" w:hAnsi="Arial" w:cs="Arial"/>
-          <w:sz w:val="24"/>
-          <w:szCs w:val="24"/>
-        </w:rPr>
-        <w:t>.</w:t>
-      </w:r>
+      <w:proofErr w:type="gramStart"/>
+      <w:r>
+        <w:rPr>
+          <w:rFonts w:ascii="Arial" w:hAnsi="Arial" w:cs="Arial"/>
+          <w:sz w:val="24"/>
+          <w:szCs w:val="24"/>
+        </w:rPr>
+        <w:t>4..</w:t>
+      </w:r>
+      <w:proofErr w:type="gramEnd"/>
     </w:p>
     <w:p>
       <w:pPr>
@@ -2813,22 +2754,6 @@
           <w:szCs w:val="24"/>
         </w:rPr>
         <w:t xml:space="preserve">Resumen: </w:t>
-      </w:r>
-      <w:r>
-        <w:rPr>
-          <w:rFonts w:ascii="Arial" w:hAnsi="Arial" w:cs="Arial"/>
-          <w:sz w:val="24"/>
-          <w:szCs w:val="24"/>
-        </w:rPr>
-        <w:t>Mostrar un número dado de zonas ordenadas con prioridad por el número de nodos que definen su frontera</w:t>
-      </w:r>
-      <w:r>
-        <w:rPr>
-          <w:rFonts w:ascii="Arial" w:hAnsi="Arial" w:cs="Arial"/>
-          <w:sz w:val="24"/>
-          <w:szCs w:val="24"/>
-        </w:rPr>
-        <w:t>.</w:t>
       </w:r>
     </w:p>
     <w:p>
@@ -2867,24 +2792,46 @@
           <w:sz w:val="24"/>
           <w:szCs w:val="24"/>
         </w:rPr>
-        <w:t>Cantidad de zonas</w:t>
-      </w:r>
-    </w:p>
-    <w:p>
-      <w:pPr>
-        <w:rPr>
-          <w:rFonts w:ascii="Arial" w:hAnsi="Arial" w:cs="Arial"/>
-          <w:sz w:val="24"/>
-          <w:szCs w:val="24"/>
-        </w:rPr>
-      </w:pPr>
-      <w:r>
-        <w:rPr>
-          <w:rFonts w:ascii="Arial" w:hAnsi="Arial" w:cs="Arial"/>
-          <w:sz w:val="24"/>
-          <w:szCs w:val="24"/>
-        </w:rPr>
-        <w:t>Resultados:</w:t>
+        <w:t>.</w:t>
+      </w:r>
+    </w:p>
+    <w:p>
+      <w:pPr>
+        <w:pStyle w:val="Prrafodelista"/>
+        <w:numPr>
+          <w:ilvl w:val="0"/>
+          <w:numId w:val="1"/>
+        </w:numPr>
+        <w:rPr>
+          <w:rFonts w:ascii="Arial" w:hAnsi="Arial" w:cs="Arial"/>
+          <w:sz w:val="24"/>
+          <w:szCs w:val="24"/>
+        </w:rPr>
+      </w:pPr>
+      <w:r>
+        <w:rPr>
+          <w:rFonts w:ascii="Arial" w:hAnsi="Arial" w:cs="Arial"/>
+          <w:sz w:val="24"/>
+          <w:szCs w:val="24"/>
+        </w:rPr>
+        <w:t>.</w:t>
+      </w:r>
+    </w:p>
+    <w:p>
+      <w:pPr>
+        <w:rPr>
+          <w:rFonts w:ascii="Arial" w:hAnsi="Arial" w:cs="Arial"/>
+          <w:sz w:val="24"/>
+          <w:szCs w:val="24"/>
+        </w:rPr>
+      </w:pPr>
+      <w:r>
+        <w:rPr>
+          <w:rFonts w:ascii="Arial" w:hAnsi="Arial" w:cs="Arial"/>
+          <w:sz w:val="24"/>
+          <w:szCs w:val="24"/>
+        </w:rPr>
+        <w:t xml:space="preserve">Resultados: </w:t>
       </w:r>
     </w:p>
     <w:p>
@@ -2906,38 +2853,6 @@
           <w:sz w:val="24"/>
           <w:szCs w:val="24"/>
         </w:rPr>
-        <w:t>Se muestra</w:t>
-      </w:r>
-      <w:r>
-        <w:rPr>
-          <w:rFonts w:ascii="Arial" w:hAnsi="Arial" w:cs="Arial"/>
-          <w:sz w:val="24"/>
-          <w:szCs w:val="24"/>
-        </w:rPr>
-        <w:t xml:space="preserve"> </w:t>
-      </w:r>
-      <w:r>
-        <w:rPr>
-          <w:rFonts w:ascii="Arial" w:hAnsi="Arial" w:cs="Arial"/>
-          <w:sz w:val="24"/>
-          <w:szCs w:val="24"/>
-        </w:rPr>
-        <w:t>p</w:t>
-      </w:r>
-      <w:r>
-        <w:rPr>
-          <w:rFonts w:ascii="Arial" w:hAnsi="Arial" w:cs="Arial"/>
-          <w:sz w:val="24"/>
-          <w:szCs w:val="24"/>
-        </w:rPr>
-        <w:t>or cada zona el nombre de la zona y el número de nodos que definen su frontera</w:t>
-      </w:r>
-      <w:r>
-        <w:rPr>
-          <w:rFonts w:ascii="Arial" w:hAnsi="Arial" w:cs="Arial"/>
-          <w:sz w:val="24"/>
-          <w:szCs w:val="24"/>
-        </w:rPr>
         <w:t>.</w:t>
       </w:r>
     </w:p>
@@ -2949,6 +2864,15 @@
           <w:szCs w:val="24"/>
         </w:rPr>
       </w:pPr>
+    </w:p>
+    <w:p>
+      <w:pPr>
+        <w:rPr>
+          <w:rFonts w:ascii="Arial" w:hAnsi="Arial" w:cs="Arial"/>
+          <w:sz w:val="24"/>
+          <w:szCs w:val="24"/>
+        </w:rPr>
+      </w:pPr>
       <w:r>
         <w:rPr>
           <w:rFonts w:ascii="Arial" w:hAnsi="Arial" w:cs="Arial"/>
@@ -2957,6 +2881,7 @@
         </w:rPr>
         <w:t xml:space="preserve">Complejidad: </w:t>
       </w:r>
+      <w:proofErr w:type="gramStart"/>
       <w:r>
         <w:rPr>
           <w:rFonts w:ascii="Arial" w:hAnsi="Arial" w:cs="Arial"/>
@@ -2965,14 +2890,7 @@
         </w:rPr>
         <w:t>O(</w:t>
       </w:r>
-      <w:r>
-        <w:rPr>
-          <w:rFonts w:ascii="Arial" w:hAnsi="Arial" w:cs="Arial"/>
-          <w:sz w:val="24"/>
-          <w:szCs w:val="24"/>
-        </w:rPr>
-        <w:t>n</w:t>
-      </w:r>
+      <w:proofErr w:type="gramEnd"/>
       <w:r>
         <w:rPr>
           <w:rFonts w:ascii="Arial" w:hAnsi="Arial" w:cs="Arial"/>
@@ -2981,299 +2899,6 @@
         </w:rPr>
         <w:t>)</w:t>
       </w:r>
-    </w:p>
-    <w:p>
-      <w:pPr>
-        <w:pBdr>
-          <w:bottom w:val="single" w:sz="6" w:space="1" w:color="auto"/>
-        </w:pBdr>
-        <w:rPr>
-          <w:rFonts w:ascii="Arial" w:hAnsi="Arial" w:cs="Arial"/>
-          <w:sz w:val="24"/>
-          <w:szCs w:val="24"/>
-        </w:rPr>
-      </w:pPr>
-    </w:p>
-    <w:p>
-      <w:pPr>
-        <w:pBdr>
-          <w:bottom w:val="single" w:sz="6" w:space="1" w:color="auto"/>
-        </w:pBdr>
-        <w:rPr>
-          <w:rFonts w:ascii="Arial" w:hAnsi="Arial" w:cs="Arial"/>
-          <w:sz w:val="24"/>
-          <w:szCs w:val="24"/>
-        </w:rPr>
-      </w:pPr>
-    </w:p>
-    <w:p>
-      <w:pPr>
-        <w:pBdr>
-          <w:bottom w:val="single" w:sz="6" w:space="1" w:color="auto"/>
-        </w:pBdr>
-        <w:rPr>
-          <w:rFonts w:ascii="Arial" w:hAnsi="Arial" w:cs="Arial"/>
-          <w:sz w:val="24"/>
-          <w:szCs w:val="24"/>
-        </w:rPr>
-      </w:pPr>
-    </w:p>
-    <w:p>
-      <w:pPr>
-        <w:rPr>
-          <w:rFonts w:ascii="Arial" w:hAnsi="Arial" w:cs="Arial"/>
-          <w:sz w:val="24"/>
-          <w:szCs w:val="24"/>
-        </w:rPr>
-      </w:pPr>
-    </w:p>
-    <w:p>
-      <w:pPr>
-        <w:rPr>
-          <w:rFonts w:ascii="Arial" w:hAnsi="Arial" w:cs="Arial"/>
-          <w:sz w:val="24"/>
-          <w:szCs w:val="24"/>
-        </w:rPr>
-      </w:pPr>
-      <w:r>
-        <w:rPr>
-          <w:rFonts w:ascii="Arial" w:hAnsi="Arial" w:cs="Arial"/>
-          <w:sz w:val="24"/>
-          <w:szCs w:val="24"/>
-        </w:rPr>
-        <w:lastRenderedPageBreak/>
-        <w:t>Nombre: R11. Crear una gráfica</w:t>
-      </w:r>
-      <w:r>
-        <w:rPr>
-          <w:rFonts w:ascii="Arial" w:hAnsi="Arial" w:cs="Arial"/>
-          <w:sz w:val="24"/>
-          <w:szCs w:val="24"/>
-        </w:rPr>
-        <w:t xml:space="preserve"> </w:t>
-      </w:r>
-      <w:r>
-        <w:rPr>
-          <w:rFonts w:ascii="Arial" w:hAnsi="Arial" w:cs="Arial"/>
-          <w:sz w:val="24"/>
-          <w:szCs w:val="24"/>
-        </w:rPr>
-        <w:t>del</w:t>
-      </w:r>
-      <w:r>
-        <w:rPr>
-          <w:rFonts w:ascii="Arial" w:hAnsi="Arial" w:cs="Arial"/>
-          <w:sz w:val="24"/>
-          <w:szCs w:val="24"/>
-        </w:rPr>
-        <w:t xml:space="preserve"> </w:t>
-      </w:r>
-      <w:r>
-        <w:rPr>
-          <w:rFonts w:ascii="Arial" w:hAnsi="Arial" w:cs="Arial"/>
-          <w:sz w:val="24"/>
-          <w:szCs w:val="24"/>
-        </w:rPr>
-        <w:t>p</w:t>
-      </w:r>
-      <w:r>
-        <w:rPr>
-          <w:rFonts w:ascii="Arial" w:hAnsi="Arial" w:cs="Arial"/>
-          <w:sz w:val="24"/>
-          <w:szCs w:val="24"/>
-        </w:rPr>
-        <w:t>orcentaje de datos faltantes para el primer semestre 2018</w:t>
-      </w:r>
-    </w:p>
-    <w:p>
-      <w:pPr>
-        <w:rPr>
-          <w:rFonts w:ascii="Arial" w:hAnsi="Arial" w:cs="Arial"/>
-          <w:sz w:val="24"/>
-          <w:szCs w:val="24"/>
-        </w:rPr>
-      </w:pPr>
-      <w:r>
-        <w:rPr>
-          <w:rFonts w:ascii="Arial" w:hAnsi="Arial" w:cs="Arial"/>
-          <w:sz w:val="24"/>
-          <w:szCs w:val="24"/>
-        </w:rPr>
-        <w:t xml:space="preserve">Resumen: </w:t>
-      </w:r>
-      <w:r>
-        <w:rPr>
-          <w:rFonts w:ascii="Arial" w:hAnsi="Arial" w:cs="Arial"/>
-          <w:sz w:val="24"/>
-          <w:szCs w:val="24"/>
-        </w:rPr>
-        <w:t xml:space="preserve">Generar una gráfica ASCII que muestre </w:t>
-      </w:r>
-      <w:r>
-        <w:rPr>
-          <w:rFonts w:ascii="Arial" w:hAnsi="Arial" w:cs="Arial"/>
-          <w:sz w:val="24"/>
-          <w:szCs w:val="24"/>
-        </w:rPr>
-        <w:t>por cada zona de origen que porcentaje de datos faltan</w:t>
-      </w:r>
-      <w:r>
-        <w:rPr>
-          <w:rFonts w:ascii="Arial" w:hAnsi="Arial" w:cs="Arial"/>
-          <w:sz w:val="24"/>
-          <w:szCs w:val="24"/>
-        </w:rPr>
-        <w:t>.</w:t>
-      </w:r>
-    </w:p>
-    <w:p>
-      <w:pPr>
-        <w:rPr>
-          <w:rFonts w:ascii="Arial" w:hAnsi="Arial" w:cs="Arial"/>
-          <w:sz w:val="24"/>
-          <w:szCs w:val="24"/>
-        </w:rPr>
-      </w:pPr>
-      <w:r>
-        <w:rPr>
-          <w:rFonts w:ascii="Arial" w:hAnsi="Arial" w:cs="Arial"/>
-          <w:sz w:val="24"/>
-          <w:szCs w:val="24"/>
-        </w:rPr>
-        <w:t xml:space="preserve">Entradas: </w:t>
-      </w:r>
-    </w:p>
-    <w:p>
-      <w:pPr>
-        <w:pStyle w:val="Prrafodelista"/>
-        <w:numPr>
-          <w:ilvl w:val="0"/>
-          <w:numId w:val="1"/>
-        </w:numPr>
-        <w:rPr>
-          <w:rFonts w:ascii="Arial" w:hAnsi="Arial" w:cs="Arial"/>
-          <w:sz w:val="24"/>
-          <w:szCs w:val="24"/>
-        </w:rPr>
-      </w:pPr>
-      <w:r>
-        <w:rPr>
-          <w:rFonts w:ascii="Arial" w:hAnsi="Arial" w:cs="Arial"/>
-          <w:sz w:val="24"/>
-          <w:szCs w:val="24"/>
-        </w:rPr>
-        <w:t>Ninguna.</w:t>
-      </w:r>
-    </w:p>
-    <w:p>
-      <w:pPr>
-        <w:rPr>
-          <w:rFonts w:ascii="Arial" w:hAnsi="Arial" w:cs="Arial"/>
-          <w:sz w:val="24"/>
-          <w:szCs w:val="24"/>
-        </w:rPr>
-      </w:pPr>
-      <w:r>
-        <w:rPr>
-          <w:rFonts w:ascii="Arial" w:hAnsi="Arial" w:cs="Arial"/>
-          <w:sz w:val="24"/>
-          <w:szCs w:val="24"/>
-        </w:rPr>
-        <w:t>Resultados:</w:t>
-      </w:r>
-    </w:p>
-    <w:p>
-      <w:pPr>
-        <w:pStyle w:val="Prrafodelista"/>
-        <w:numPr>
-          <w:ilvl w:val="0"/>
-          <w:numId w:val="2"/>
-        </w:numPr>
-        <w:rPr>
-          <w:rFonts w:ascii="Arial" w:hAnsi="Arial" w:cs="Arial"/>
-          <w:sz w:val="24"/>
-          <w:szCs w:val="24"/>
-        </w:rPr>
-      </w:pPr>
-      <w:r>
-        <w:rPr>
-          <w:rFonts w:ascii="Arial" w:hAnsi="Arial" w:cs="Arial"/>
-          <w:sz w:val="24"/>
-          <w:szCs w:val="24"/>
-        </w:rPr>
-        <w:t>Se muestra la gráfica resultante con los porcentajes de datos que faltan, en dicha grafica cada * corresponderá a un 2% de datos faltantes.</w:t>
-      </w:r>
-    </w:p>
-    <w:p>
-      <w:pPr>
-        <w:rPr>
-          <w:rFonts w:ascii="Arial" w:hAnsi="Arial" w:cs="Arial"/>
-          <w:sz w:val="24"/>
-          <w:szCs w:val="24"/>
-        </w:rPr>
-      </w:pPr>
-      <w:r>
-        <w:rPr>
-          <w:rFonts w:ascii="Arial" w:hAnsi="Arial" w:cs="Arial"/>
-          <w:sz w:val="24"/>
-          <w:szCs w:val="24"/>
-        </w:rPr>
-        <w:t xml:space="preserve">Complejidad: </w:t>
-      </w:r>
-      <w:r>
-        <w:rPr>
-          <w:rFonts w:ascii="Arial" w:hAnsi="Arial" w:cs="Arial"/>
-          <w:sz w:val="24"/>
-          <w:szCs w:val="24"/>
-        </w:rPr>
-        <w:t>O(</w:t>
-      </w:r>
-      <w:r>
-        <w:rPr>
-          <w:rFonts w:ascii="Arial" w:hAnsi="Arial" w:cs="Arial"/>
-          <w:sz w:val="24"/>
-          <w:szCs w:val="24"/>
-        </w:rPr>
-        <w:t>n*log(n)</w:t>
-      </w:r>
-      <w:bookmarkStart w:id="0" w:name="_GoBack"/>
-      <w:bookmarkEnd w:id="0"/>
-      <w:r>
-        <w:rPr>
-          <w:rFonts w:ascii="Arial" w:hAnsi="Arial" w:cs="Arial"/>
-          <w:sz w:val="24"/>
-          <w:szCs w:val="24"/>
-        </w:rPr>
-        <w:t>)</w:t>
-      </w:r>
-    </w:p>
-    <w:p>
-      <w:pPr>
-        <w:rPr>
-          <w:rFonts w:ascii="Arial" w:hAnsi="Arial" w:cs="Arial"/>
-          <w:sz w:val="24"/>
-          <w:szCs w:val="24"/>
-        </w:rPr>
-      </w:pPr>
-    </w:p>
-    <w:p>
-      <w:pPr>
-        <w:pStyle w:val="Prrafodelista"/>
-        <w:rPr>
-          <w:rFonts w:ascii="Arial" w:hAnsi="Arial" w:cs="Arial"/>
-          <w:sz w:val="24"/>
-          <w:szCs w:val="24"/>
-        </w:rPr>
-      </w:pPr>
-    </w:p>
-    <w:p>
-      <w:pPr>
-        <w:rPr>
-          <w:rFonts w:ascii="Arial" w:hAnsi="Arial" w:cs="Arial"/>
-          <w:sz w:val="24"/>
-          <w:szCs w:val="24"/>
-        </w:rPr>
-      </w:pPr>
     </w:p>
     <w:sectPr>
       <w:pgSz w:w="12240" w:h="15840"/>
@@ -3286,7 +2911,7 @@
 </file>
 
 <file path=word/numbering.xml><?xml version="1.0" encoding="utf-8"?>
-<w:numbering xmlns:wpc="http://schemas.microsoft.com/office/word/2010/wordprocessingCanvas" xmlns:cx="http://schemas.microsoft.com/office/drawing/2014/chartex" xmlns:cx1="http://schemas.microsoft.com/office/drawing/2015/9/8/chartex" xmlns:cx2="http://schemas.microsoft.com/office/drawing/2015/10/21/chartex" xmlns:cx3="http://schemas.microsoft.com/office/drawing/2016/5/9/chartex" xmlns:cx4="http://schemas.microsoft.com/office/drawing/2016/5/10/chartex" xmlns:cx5="http://schemas.microsoft.com/office/drawing/2016/5/11/chartex" xmlns:cx6="http://schemas.microsoft.com/office/drawing/2016/5/12/chartex" xmlns:cx7="http://schemas.microsoft.com/office/drawing/2016/5/13/chartex" xmlns:cx8="http://schemas.microsoft.com/office/drawing/2016/5/14/chartex" xmlns:mc="http://schemas.openxmlformats.org/markup-compatibility/2006" xmlns:aink="http://schemas.microsoft.com/office/drawing/2016/ink" xmlns:am3d="http://schemas.microsoft.com/office/drawing/2017/model3d" xmlns:o="urn:schemas-microsoft-com:office:office" xmlns:r="http://schemas.openxmlformats.org/officeDocument/2006/relationships" xmlns:m="http://schemas.openxmlformats.org/officeDocument/2006/math" xmlns:v="urn:schemas-microsoft-com:vml" xmlns:wp14="http://schemas.microsoft.com/office/word/2010/wordprocessingDrawing" xmlns:wp="http://schemas.openxmlformats.org/drawingml/2006/wordprocessingDrawing" xmlns:w10="urn:schemas-microsoft-com:office:word" xmlns:w="http://schemas.openxmlformats.org/wordprocessingml/2006/main" xmlns:w14="http://schemas.microsoft.com/office/word/2010/wordml" xmlns:w15="http://schemas.microsoft.com/office/word/2012/wordml" xmlns:w16cid="http://schemas.microsoft.com/office/word/2016/wordml/cid" xmlns:w16se="http://schemas.microsoft.com/office/word/2015/wordml/symex" xmlns:wpg="http://schemas.microsoft.com/office/word/2010/wordprocessingGroup" xmlns:wpi="http://schemas.microsoft.com/office/word/2010/wordprocessingInk" xmlns:wne="http://schemas.microsoft.com/office/word/2006/wordml" xmlns:wps="http://schemas.microsoft.com/office/word/2010/wordprocessingShape" mc:Ignorable="w14 w15 w16se w16cid wp14">
+<w:numbering xmlns:wpc="http://schemas.microsoft.com/office/word/2010/wordprocessingCanvas" xmlns:cx="http://schemas.microsoft.com/office/drawing/2014/chartex" xmlns:cx1="http://schemas.microsoft.com/office/drawing/2015/9/8/chartex" xmlns:mc="http://schemas.openxmlformats.org/markup-compatibility/2006" xmlns:o="urn:schemas-microsoft-com:office:office" xmlns:r="http://schemas.openxmlformats.org/officeDocument/2006/relationships" xmlns:m="http://schemas.openxmlformats.org/officeDocument/2006/math" xmlns:v="urn:schemas-microsoft-com:vml" xmlns:wp14="http://schemas.microsoft.com/office/word/2010/wordprocessingDrawing" xmlns:wp="http://schemas.openxmlformats.org/drawingml/2006/wordprocessingDrawing" xmlns:w10="urn:schemas-microsoft-com:office:word" xmlns:w="http://schemas.openxmlformats.org/wordprocessingml/2006/main" xmlns:w14="http://schemas.microsoft.com/office/word/2010/wordml" xmlns:w15="http://schemas.microsoft.com/office/word/2012/wordml" xmlns:w16se="http://schemas.microsoft.com/office/word/2015/wordml/symex" xmlns:wpg="http://schemas.microsoft.com/office/word/2010/wordprocessingGroup" xmlns:wpi="http://schemas.microsoft.com/office/word/2010/wordprocessingInk" xmlns:wne="http://schemas.microsoft.com/office/word/2006/wordml" xmlns:wps="http://schemas.microsoft.com/office/word/2010/wordprocessingShape" mc:Ignorable="w14 w15 w16se wp14">
   <w:abstractNum w:abstractNumId="0" w15:restartNumberingAfterBreak="0">
     <w:nsid w:val="335740C6"/>
     <w:multiLevelType w:val="hybridMultilevel"/>
@@ -3523,7 +3148,7 @@
 </file>
 
 <file path=word/styles.xml><?xml version="1.0" encoding="utf-8"?>
-<w:styles xmlns:mc="http://schemas.openxmlformats.org/markup-compatibility/2006" xmlns:r="http://schemas.openxmlformats.org/officeDocument/2006/relationships" xmlns:w="http://schemas.openxmlformats.org/wordprocessingml/2006/main" xmlns:w14="http://schemas.microsoft.com/office/word/2010/wordml" xmlns:w15="http://schemas.microsoft.com/office/word/2012/wordml" xmlns:w16cid="http://schemas.microsoft.com/office/word/2016/wordml/cid" xmlns:w16se="http://schemas.microsoft.com/office/word/2015/wordml/symex" mc:Ignorable="w14 w15 w16se w16cid">
+<w:styles xmlns:mc="http://schemas.openxmlformats.org/markup-compatibility/2006" xmlns:r="http://schemas.openxmlformats.org/officeDocument/2006/relationships" xmlns:w="http://schemas.openxmlformats.org/wordprocessingml/2006/main" xmlns:w14="http://schemas.microsoft.com/office/word/2010/wordml" xmlns:w15="http://schemas.microsoft.com/office/word/2012/wordml" xmlns:w16se="http://schemas.microsoft.com/office/word/2015/wordml/symex" mc:Ignorable="w14 w15 w16se">
   <w:docDefaults>
     <w:rPrDefault>
       <w:rPr>
@@ -3539,7 +3164,7 @@
       </w:pPr>
     </w:pPrDefault>
   </w:docDefaults>
-  <w:latentStyles w:defLockedState="0" w:defUIPriority="99" w:defSemiHidden="0" w:defUnhideWhenUsed="0" w:defQFormat="0" w:count="377">
+  <w:latentStyles w:defLockedState="0" w:defUIPriority="99" w:defSemiHidden="0" w:defUnhideWhenUsed="0" w:defQFormat="0" w:count="371">
     <w:lsdException w:name="Normal" w:uiPriority="0" w:qFormat="1"/>
     <w:lsdException w:name="heading 1" w:uiPriority="9" w:qFormat="1"/>
     <w:lsdException w:name="heading 2" w:semiHidden="1" w:uiPriority="9" w:unhideWhenUsed="1" w:qFormat="1"/>

</xml_diff>